<commit_message>
adding VAN and TIR for before and after proyecct
</commit_message>
<xml_diff>
--- a/Monografia_LuisCachi.docx
+++ b/Monografia_LuisCachi.docx
@@ -33844,28 +33844,28 @@
           <w:color w:val="000000"/>
           <w:lang w:val="es-BO"/>
         </w:rPr>
-        <w:t>8</w:t>
+        <w:t>1000</w:t>
       </w:r>
       <w:r>
         <w:rPr>
           <w:color w:val="000000"/>
           <w:lang w:val="es-BO"/>
         </w:rPr>
-        <w:t>00 USD (</w:t>
+        <w:t xml:space="preserve"> USD (</w:t>
       </w:r>
       <w:r>
         <w:rPr>
           <w:color w:val="000000"/>
           <w:lang w:val="es-BO"/>
         </w:rPr>
-        <w:t>55</w:t>
+        <w:t>6960</w:t>
       </w:r>
       <w:r>
         <w:rPr>
           <w:color w:val="000000"/>
           <w:lang w:val="es-BO"/>
         </w:rPr>
-        <w:t xml:space="preserve">00 bs.) - 2Gb </w:t>
+        <w:t xml:space="preserve"> bs.) - 2Gb </w:t>
       </w:r>
       <w:proofErr w:type="spellStart"/>
       <w:r>
@@ -33910,42 +33910,21 @@
           <w:color w:val="000000"/>
           <w:lang w:val="es-BO"/>
         </w:rPr>
-        <w:t>3</w:t>
+        <w:t>500</w:t>
       </w:r>
       <w:r>
         <w:rPr>
           <w:color w:val="000000"/>
           <w:lang w:val="es-BO"/>
         </w:rPr>
-        <w:t>5</w:t>
+        <w:t xml:space="preserve"> USD (</w:t>
       </w:r>
       <w:r>
         <w:rPr>
           <w:color w:val="000000"/>
           <w:lang w:val="es-BO"/>
         </w:rPr>
-        <w:t>0 USD (</w:t>
-      </w:r>
-      <w:r>
-        <w:rPr>
-          <w:color w:val="000000"/>
-          <w:lang w:val="es-BO"/>
-        </w:rPr>
-        <w:t>2</w:t>
-      </w:r>
-      <w:r>
-        <w:rPr>
-          <w:color w:val="000000"/>
-          <w:lang w:val="es-BO"/>
-        </w:rPr>
-        <w:t>5</w:t>
-      </w:r>
-      <w:r>
-        <w:rPr>
-          <w:color w:val="000000"/>
-          <w:lang w:val="es-BO"/>
-        </w:rPr>
-        <w:t>00</w:t>
+        <w:t>3480</w:t>
       </w:r>
       <w:r>
         <w:rPr>
@@ -34085,14 +34064,28 @@
           <w:color w:val="000000"/>
           <w:lang w:val="es-BO"/>
         </w:rPr>
-        <w:t>8240</w:t>
+        <w:t>12000</w:t>
       </w:r>
       <w:r>
         <w:rPr>
           <w:color w:val="000000"/>
           <w:lang w:val="es-BO"/>
         </w:rPr>
-        <w:t xml:space="preserve"> Bs. (Usando solo el salario mínimo nacional)</w:t>
+        <w:t xml:space="preserve"> Bs. (Usando</w:t>
+      </w:r>
+      <w:r>
+        <w:rPr>
+          <w:color w:val="000000"/>
+          <w:lang w:val="es-BO"/>
+        </w:rPr>
+        <w:t xml:space="preserve"> un salario de 3000 bs/mes</w:t>
+      </w:r>
+      <w:r>
+        <w:rPr>
+          <w:color w:val="000000"/>
+          <w:lang w:val="es-BO"/>
+        </w:rPr>
+        <w:t>)</w:t>
       </w:r>
     </w:p>
     <w:p>
@@ -34307,17 +34300,9 @@
             </w:pPr>
             <w:r>
               <w:rPr>
-                <w:color w:val="000000"/>
-                <w:lang w:val="es-BO"/>
-              </w:rPr>
-              <w:t>824</w:t>
-            </w:r>
-            <w:r>
-              <w:rPr>
-                <w:color w:val="000000"/>
-                <w:lang w:val="es-BO"/>
-              </w:rPr>
-              <w:t>0</w:t>
+                <w:lang w:val="es-BO"/>
+              </w:rPr>
+              <w:t>12000</w:t>
             </w:r>
           </w:p>
         </w:tc>
@@ -34389,10 +34374,9 @@
             </w:pPr>
             <w:r>
               <w:rPr>
-                <w:color w:val="000000"/>
-                <w:lang w:val="es-BO"/>
-              </w:rPr>
-              <w:t>5500</w:t>
+                <w:lang w:val="es-BO"/>
+              </w:rPr>
+              <w:t>6960</w:t>
             </w:r>
           </w:p>
         </w:tc>
@@ -34466,7 +34450,7 @@
               <w:rPr>
                 <w:lang w:val="es-BO"/>
               </w:rPr>
-              <w:t>2500</w:t>
+              <w:t>3480</w:t>
             </w:r>
           </w:p>
         </w:tc>
@@ -34541,7 +34525,7 @@
               <w:rPr>
                 <w:lang w:val="es-BO"/>
               </w:rPr>
-              <w:t>16240</w:t>
+              <w:t>22440</w:t>
             </w:r>
           </w:p>
         </w:tc>
@@ -35876,8 +35860,6 @@
               </w:rPr>
               <w:t>10</w:t>
             </w:r>
-            <w:bookmarkStart w:id="535" w:name="_GoBack"/>
-            <w:bookmarkEnd w:id="535"/>
             <w:r>
               <w:rPr>
                 <w:color w:val="000000"/>
@@ -35981,15 +35963,15 @@
       <w:pPr>
         <w:pStyle w:val="Caption"/>
       </w:pPr>
-      <w:bookmarkStart w:id="536" w:name="_Toc2590783"/>
-      <w:bookmarkStart w:id="537" w:name="_Toc2590827"/>
-      <w:bookmarkStart w:id="538" w:name="_Toc2621589"/>
-      <w:bookmarkStart w:id="539" w:name="_Toc2667807"/>
-      <w:bookmarkStart w:id="540" w:name="_Toc2668036"/>
-      <w:bookmarkStart w:id="541" w:name="_Toc2187892"/>
-      <w:bookmarkStart w:id="542" w:name="_Toc2188803"/>
-      <w:bookmarkStart w:id="543" w:name="_Toc2189014"/>
-      <w:bookmarkStart w:id="544" w:name="_Toc2189096"/>
+      <w:bookmarkStart w:id="535" w:name="_Toc2590783"/>
+      <w:bookmarkStart w:id="536" w:name="_Toc2590827"/>
+      <w:bookmarkStart w:id="537" w:name="_Toc2621589"/>
+      <w:bookmarkStart w:id="538" w:name="_Toc2667807"/>
+      <w:bookmarkStart w:id="539" w:name="_Toc2668036"/>
+      <w:bookmarkStart w:id="540" w:name="_Toc2187892"/>
+      <w:bookmarkStart w:id="541" w:name="_Toc2188803"/>
+      <w:bookmarkStart w:id="542" w:name="_Toc2189014"/>
+      <w:bookmarkStart w:id="543" w:name="_Toc2189096"/>
       <w:r>
         <w:t xml:space="preserve">Tabla </w:t>
       </w:r>
@@ -36014,11 +35996,11 @@
       <w:r>
         <w:t>: Beneficios tras implantación</w:t>
       </w:r>
+      <w:bookmarkEnd w:id="535"/>
       <w:bookmarkEnd w:id="536"/>
       <w:bookmarkEnd w:id="537"/>
       <w:bookmarkEnd w:id="538"/>
       <w:bookmarkEnd w:id="539"/>
-      <w:bookmarkEnd w:id="540"/>
     </w:p>
     <w:p>
       <w:pPr>
@@ -36721,11 +36703,11 @@
       <w:pPr>
         <w:pStyle w:val="Caption"/>
       </w:pPr>
-      <w:bookmarkStart w:id="545" w:name="_Toc2590784"/>
-      <w:bookmarkStart w:id="546" w:name="_Toc2590828"/>
-      <w:bookmarkStart w:id="547" w:name="_Toc2621590"/>
-      <w:bookmarkStart w:id="548" w:name="_Toc2667808"/>
-      <w:bookmarkStart w:id="549" w:name="_Toc2668037"/>
+      <w:bookmarkStart w:id="544" w:name="_Toc2590784"/>
+      <w:bookmarkStart w:id="545" w:name="_Toc2590828"/>
+      <w:bookmarkStart w:id="546" w:name="_Toc2621590"/>
+      <w:bookmarkStart w:id="547" w:name="_Toc2667808"/>
+      <w:bookmarkStart w:id="548" w:name="_Toc2668037"/>
       <w:r>
         <w:t xml:space="preserve">Tabla </w:t>
       </w:r>
@@ -36750,11 +36732,11 @@
       <w:r>
         <w:t>: Beneficios antes y después</w:t>
       </w:r>
+      <w:bookmarkEnd w:id="544"/>
       <w:bookmarkEnd w:id="545"/>
       <w:bookmarkEnd w:id="546"/>
       <w:bookmarkEnd w:id="547"/>
       <w:bookmarkEnd w:id="548"/>
-      <w:bookmarkEnd w:id="549"/>
     </w:p>
     <w:p>
       <w:pPr>
@@ -37509,11 +37491,11 @@
       <w:pPr>
         <w:pStyle w:val="Caption"/>
       </w:pPr>
-      <w:bookmarkStart w:id="550" w:name="_Toc2590785"/>
-      <w:bookmarkStart w:id="551" w:name="_Toc2590829"/>
-      <w:bookmarkStart w:id="552" w:name="_Toc2621591"/>
-      <w:bookmarkStart w:id="553" w:name="_Toc2667809"/>
-      <w:bookmarkStart w:id="554" w:name="_Toc2668038"/>
+      <w:bookmarkStart w:id="549" w:name="_Toc2590785"/>
+      <w:bookmarkStart w:id="550" w:name="_Toc2590829"/>
+      <w:bookmarkStart w:id="551" w:name="_Toc2621591"/>
+      <w:bookmarkStart w:id="552" w:name="_Toc2667809"/>
+      <w:bookmarkStart w:id="553" w:name="_Toc2668038"/>
       <w:r>
         <w:t xml:space="preserve">Tabla </w:t>
       </w:r>
@@ -37538,25 +37520,25 @@
       <w:r>
         <w:t>: Costos antes y después</w:t>
       </w:r>
+      <w:bookmarkEnd w:id="549"/>
       <w:bookmarkEnd w:id="550"/>
       <w:bookmarkEnd w:id="551"/>
       <w:bookmarkEnd w:id="552"/>
       <w:bookmarkEnd w:id="553"/>
-      <w:bookmarkEnd w:id="554"/>
     </w:p>
     <w:p>
       <w:pPr>
         <w:pStyle w:val="Heading3"/>
       </w:pPr>
-      <w:bookmarkStart w:id="555" w:name="_Toc2667980"/>
+      <w:bookmarkStart w:id="554" w:name="_Toc2667980"/>
       <w:r>
         <w:t>Inversión</w:t>
       </w:r>
+      <w:bookmarkEnd w:id="540"/>
       <w:bookmarkEnd w:id="541"/>
       <w:bookmarkEnd w:id="542"/>
       <w:bookmarkEnd w:id="543"/>
-      <w:bookmarkEnd w:id="544"/>
-      <w:bookmarkEnd w:id="555"/>
+      <w:bookmarkEnd w:id="554"/>
     </w:p>
     <w:p>
       <w:pPr>
@@ -39615,13 +39597,7 @@
         <w:fldChar w:fldCharType="end"/>
       </w:r>
       <w:r>
-        <w:t xml:space="preserve">: Flujo de caja </w:t>
-      </w:r>
-      <w:r>
-        <w:t>pre</w:t>
-      </w:r>
-      <w:r>
-        <w:t xml:space="preserve"> implantación</w:t>
+        <w:t>: Flujo de caja pre implantación</w:t>
       </w:r>
     </w:p>
     <w:p>
@@ -40027,7 +40003,7 @@
               <w:rPr>
                 <w:lang w:val="es-BO"/>
               </w:rPr>
-              <w:t>16240</w:t>
+              <w:t>22440</w:t>
             </w:r>
           </w:p>
         </w:tc>
@@ -42051,7 +42027,7 @@
               <w:rPr>
                 <w:lang w:val="es-BO"/>
               </w:rPr>
-              <w:t>16240</w:t>
+              <w:t>22440</w:t>
             </w:r>
           </w:p>
         </w:tc>
@@ -43102,11 +43078,11 @@
           <w:lang w:val="es-BO"/>
         </w:rPr>
       </w:pPr>
-      <w:bookmarkStart w:id="556" w:name="_Toc2590787"/>
-      <w:bookmarkStart w:id="557" w:name="_Toc2590831"/>
-      <w:bookmarkStart w:id="558" w:name="_Toc2621593"/>
-      <w:bookmarkStart w:id="559" w:name="_Toc2667811"/>
-      <w:bookmarkStart w:id="560" w:name="_Toc2668040"/>
+      <w:bookmarkStart w:id="555" w:name="_Toc2590787"/>
+      <w:bookmarkStart w:id="556" w:name="_Toc2590831"/>
+      <w:bookmarkStart w:id="557" w:name="_Toc2621593"/>
+      <w:bookmarkStart w:id="558" w:name="_Toc2667811"/>
+      <w:bookmarkStart w:id="559" w:name="_Toc2668040"/>
       <w:r>
         <w:rPr>
           <w:lang w:val="es-BO"/>
@@ -43141,11 +43117,11 @@
         </w:rPr>
         <w:t>: Calculo de VAN</w:t>
       </w:r>
+      <w:bookmarkEnd w:id="555"/>
       <w:bookmarkEnd w:id="556"/>
       <w:bookmarkEnd w:id="557"/>
       <w:bookmarkEnd w:id="558"/>
       <w:bookmarkEnd w:id="559"/>
-      <w:bookmarkEnd w:id="560"/>
       <w:r>
         <w:rPr>
           <w:lang w:val="es-BO"/>
@@ -43583,7 +43559,7 @@
               <w:rPr>
                 <w:lang w:val="es-BO"/>
               </w:rPr>
-              <w:t>16240</w:t>
+              <w:t>22440</w:t>
             </w:r>
           </w:p>
         </w:tc>
@@ -43848,7 +43824,7 @@
               <w:rPr>
                 <w:lang w:val="es-BO"/>
               </w:rPr>
-              <w:t>16240</w:t>
+              <w:t>22440</w:t>
             </w:r>
           </w:p>
         </w:tc>
@@ -44095,6 +44071,8 @@
         </w:rPr>
         <w:t>Tabla Indicadores VAN y TIR</w:t>
       </w:r>
+      <w:bookmarkStart w:id="560" w:name="_GoBack"/>
+      <w:bookmarkEnd w:id="560"/>
     </w:p>
     <w:tbl>
       <w:tblPr>
@@ -44108,8 +44086,9 @@
         <w:tblLook w:val="04A0" w:firstRow="1" w:lastRow="0" w:firstColumn="1" w:lastColumn="0" w:noHBand="0" w:noVBand="1"/>
       </w:tblPr>
       <w:tblGrid>
-        <w:gridCol w:w="2449"/>
-        <w:gridCol w:w="6718"/>
+        <w:gridCol w:w="1413"/>
+        <w:gridCol w:w="3878"/>
+        <w:gridCol w:w="3876"/>
       </w:tblGrid>
       <w:tr>
         <w:trPr>
@@ -44117,7 +44096,159 @@
         </w:trPr>
         <w:tc>
           <w:tcPr>
-            <w:tcW w:w="1336" w:type="pct"/>
+            <w:tcW w:w="771" w:type="pct"/>
+            <w:tcBorders>
+              <w:top w:val="single" w:sz="8" w:space="0" w:color="000000"/>
+              <w:left w:val="single" w:sz="8" w:space="0" w:color="000000"/>
+              <w:bottom w:val="single" w:sz="8" w:space="0" w:color="000000"/>
+              <w:right w:val="single" w:sz="8" w:space="0" w:color="000000"/>
+            </w:tcBorders>
+            <w:tcMar>
+              <w:top w:w="100" w:type="dxa"/>
+              <w:left w:w="100" w:type="dxa"/>
+              <w:bottom w:w="100" w:type="dxa"/>
+              <w:right w:w="100" w:type="dxa"/>
+            </w:tcMar>
+          </w:tcPr>
+          <w:p>
+            <w:pPr>
+              <w:pStyle w:val="NormalWeb"/>
+              <w:spacing w:before="0" w:beforeAutospacing="0" w:after="0" w:afterAutospacing="0"/>
+              <w:jc w:val="both"/>
+              <w:rPr>
+                <w:rFonts w:cs="Arial"/>
+                <w:color w:val="000000"/>
+                <w:sz w:val="22"/>
+                <w:szCs w:val="22"/>
+                <w:lang w:val="es-BO"/>
+              </w:rPr>
+            </w:pPr>
+          </w:p>
+        </w:tc>
+        <w:tc>
+          <w:tcPr>
+            <w:tcW w:w="2115" w:type="pct"/>
+            <w:tcBorders>
+              <w:top w:val="single" w:sz="8" w:space="0" w:color="000000"/>
+              <w:left w:val="single" w:sz="8" w:space="0" w:color="000000"/>
+              <w:bottom w:val="single" w:sz="8" w:space="0" w:color="000000"/>
+              <w:right w:val="single" w:sz="8" w:space="0" w:color="000000"/>
+            </w:tcBorders>
+            <w:tcMar>
+              <w:top w:w="100" w:type="dxa"/>
+              <w:left w:w="100" w:type="dxa"/>
+              <w:bottom w:w="100" w:type="dxa"/>
+              <w:right w:w="100" w:type="dxa"/>
+            </w:tcMar>
+          </w:tcPr>
+          <w:p>
+            <w:pPr>
+              <w:pStyle w:val="NormalWeb"/>
+              <w:spacing w:before="0" w:beforeAutospacing="0" w:after="0" w:afterAutospacing="0"/>
+              <w:jc w:val="both"/>
+              <w:rPr>
+                <w:rFonts w:cs="Arial"/>
+                <w:color w:val="000000"/>
+                <w:sz w:val="22"/>
+                <w:szCs w:val="22"/>
+                <w:lang w:val="es-BO"/>
+              </w:rPr>
+            </w:pPr>
+            <w:r>
+              <w:rPr>
+                <w:rFonts w:cs="Arial"/>
+                <w:color w:val="000000"/>
+                <w:sz w:val="22"/>
+                <w:szCs w:val="22"/>
+                <w:lang w:val="es-BO"/>
+              </w:rPr>
+              <w:t xml:space="preserve">Sin </w:t>
+            </w:r>
+            <w:r>
+              <w:rPr>
+                <w:rFonts w:cs="Arial"/>
+                <w:color w:val="000000"/>
+                <w:sz w:val="22"/>
+                <w:szCs w:val="22"/>
+                <w:lang w:val="es-BO"/>
+              </w:rPr>
+              <w:t>p</w:t>
+            </w:r>
+            <w:r>
+              <w:rPr>
+                <w:rFonts w:cs="Arial"/>
+                <w:color w:val="000000"/>
+                <w:sz w:val="22"/>
+                <w:szCs w:val="22"/>
+                <w:lang w:val="es-BO"/>
+              </w:rPr>
+              <w:t>royecto</w:t>
+            </w:r>
+          </w:p>
+        </w:tc>
+        <w:tc>
+          <w:tcPr>
+            <w:tcW w:w="2114" w:type="pct"/>
+            <w:tcBorders>
+              <w:top w:val="single" w:sz="8" w:space="0" w:color="000000"/>
+              <w:left w:val="single" w:sz="8" w:space="0" w:color="000000"/>
+              <w:bottom w:val="single" w:sz="8" w:space="0" w:color="000000"/>
+              <w:right w:val="single" w:sz="8" w:space="0" w:color="000000"/>
+            </w:tcBorders>
+          </w:tcPr>
+          <w:p>
+            <w:pPr>
+              <w:pStyle w:val="NormalWeb"/>
+              <w:spacing w:before="0" w:beforeAutospacing="0" w:after="0" w:afterAutospacing="0"/>
+              <w:jc w:val="both"/>
+              <w:rPr>
+                <w:rFonts w:cs="Arial"/>
+                <w:color w:val="000000"/>
+                <w:sz w:val="22"/>
+                <w:szCs w:val="22"/>
+                <w:lang w:val="es-BO"/>
+              </w:rPr>
+            </w:pPr>
+            <w:r>
+              <w:rPr>
+                <w:rFonts w:cs="Arial"/>
+                <w:color w:val="000000"/>
+                <w:sz w:val="22"/>
+                <w:szCs w:val="22"/>
+                <w:lang w:val="es-BO"/>
+              </w:rPr>
+              <w:t xml:space="preserve">Con </w:t>
+            </w:r>
+            <w:r>
+              <w:rPr>
+                <w:rFonts w:cs="Arial"/>
+                <w:color w:val="000000"/>
+                <w:sz w:val="22"/>
+                <w:szCs w:val="22"/>
+                <w:lang w:val="es-BO"/>
+              </w:rPr>
+              <w:t>p</w:t>
+            </w:r>
+            <w:r>
+              <w:rPr>
+                <w:rFonts w:cs="Arial"/>
+                <w:color w:val="000000"/>
+                <w:sz w:val="22"/>
+                <w:szCs w:val="22"/>
+                <w:lang w:val="es-BO"/>
+              </w:rPr>
+              <w:t>royecto</w:t>
+            </w:r>
+          </w:p>
+        </w:tc>
+      </w:tr>
+      <w:tr>
+        <w:trPr>
+          <w:trHeight w:val="283"/>
+        </w:trPr>
+        <w:tc>
+          <w:tcPr>
+            <w:tcW w:w="771" w:type="pct"/>
             <w:tcBorders>
               <w:top w:val="single" w:sz="8" w:space="0" w:color="000000"/>
               <w:left w:val="single" w:sz="8" w:space="0" w:color="000000"/>
@@ -44137,6 +44268,9 @@
               <w:pStyle w:val="NormalWeb"/>
               <w:spacing w:before="0" w:beforeAutospacing="0" w:after="0" w:afterAutospacing="0"/>
               <w:jc w:val="both"/>
+              <w:rPr>
+                <w:lang w:val="es-BO"/>
+              </w:rPr>
             </w:pPr>
             <w:r>
               <w:rPr>
@@ -44144,6 +44278,7 @@
                 <w:color w:val="000000"/>
                 <w:sz w:val="22"/>
                 <w:szCs w:val="22"/>
+                <w:lang w:val="es-BO"/>
               </w:rPr>
               <w:t>VAN</w:t>
             </w:r>
@@ -44151,7 +44286,7 @@
         </w:tc>
         <w:tc>
           <w:tcPr>
-            <w:tcW w:w="3664" w:type="pct"/>
+            <w:tcW w:w="2115" w:type="pct"/>
             <w:tcBorders>
               <w:top w:val="single" w:sz="8" w:space="0" w:color="000000"/>
               <w:left w:val="single" w:sz="8" w:space="0" w:color="000000"/>
@@ -44171,6 +44306,9 @@
               <w:pStyle w:val="NormalWeb"/>
               <w:spacing w:before="0" w:beforeAutospacing="0" w:after="0" w:afterAutospacing="0"/>
               <w:jc w:val="both"/>
+              <w:rPr>
+                <w:lang w:val="es-BO"/>
+              </w:rPr>
             </w:pPr>
             <w:r>
               <w:rPr>
@@ -44178,17 +44316,42 @@
                 <w:color w:val="000000"/>
                 <w:sz w:val="22"/>
                 <w:szCs w:val="22"/>
-              </w:rPr>
-              <w:t>12003,34</w:t>
-            </w:r>
-            <w:r>
+                <w:lang w:val="es-BO"/>
+              </w:rPr>
+              <w:t xml:space="preserve">81667.59 </w:t>
+            </w:r>
+          </w:p>
+        </w:tc>
+        <w:tc>
+          <w:tcPr>
+            <w:tcW w:w="2114" w:type="pct"/>
+            <w:tcBorders>
+              <w:top w:val="single" w:sz="8" w:space="0" w:color="000000"/>
+              <w:left w:val="single" w:sz="8" w:space="0" w:color="000000"/>
+              <w:bottom w:val="single" w:sz="8" w:space="0" w:color="000000"/>
+              <w:right w:val="single" w:sz="8" w:space="0" w:color="000000"/>
+            </w:tcBorders>
+          </w:tcPr>
+          <w:p>
+            <w:pPr>
+              <w:pStyle w:val="NormalWeb"/>
+              <w:spacing w:before="0" w:beforeAutospacing="0" w:after="0" w:afterAutospacing="0"/>
+              <w:jc w:val="both"/>
               <w:rPr>
                 <w:rFonts w:cs="Arial"/>
                 <w:color w:val="000000"/>
                 <w:sz w:val="22"/>
                 <w:szCs w:val="22"/>
               </w:rPr>
-              <w:t xml:space="preserve"> Viable</w:t>
+            </w:pPr>
+            <w:r>
+              <w:rPr>
+                <w:rFonts w:cs="Arial"/>
+                <w:color w:val="000000"/>
+                <w:sz w:val="22"/>
+                <w:szCs w:val="22"/>
+              </w:rPr>
+              <w:t>135526.13</w:t>
             </w:r>
           </w:p>
         </w:tc>
@@ -44199,7 +44362,7 @@
         </w:trPr>
         <w:tc>
           <w:tcPr>
-            <w:tcW w:w="1336" w:type="pct"/>
+            <w:tcW w:w="771" w:type="pct"/>
             <w:tcBorders>
               <w:top w:val="single" w:sz="8" w:space="0" w:color="000000"/>
               <w:left w:val="single" w:sz="8" w:space="0" w:color="000000"/>
@@ -44219,6 +44382,9 @@
               <w:pStyle w:val="NormalWeb"/>
               <w:spacing w:before="0" w:beforeAutospacing="0" w:after="0" w:afterAutospacing="0"/>
               <w:jc w:val="both"/>
+              <w:rPr>
+                <w:lang w:val="es-BO"/>
+              </w:rPr>
             </w:pPr>
             <w:r>
               <w:rPr>
@@ -44226,6 +44392,7 @@
                 <w:color w:val="000000"/>
                 <w:sz w:val="22"/>
                 <w:szCs w:val="22"/>
+                <w:lang w:val="es-BO"/>
               </w:rPr>
               <w:t>TIR</w:t>
             </w:r>
@@ -44233,7 +44400,7 @@
         </w:tc>
         <w:tc>
           <w:tcPr>
-            <w:tcW w:w="3664" w:type="pct"/>
+            <w:tcW w:w="2115" w:type="pct"/>
             <w:tcBorders>
               <w:top w:val="single" w:sz="8" w:space="0" w:color="000000"/>
               <w:left w:val="single" w:sz="8" w:space="0" w:color="000000"/>
@@ -44254,15 +44421,67 @@
               <w:keepNext/>
               <w:spacing w:before="0" w:beforeAutospacing="0" w:after="0" w:afterAutospacing="0"/>
               <w:jc w:val="both"/>
+              <w:rPr>
+                <w:lang w:val="es-BO"/>
+              </w:rPr>
             </w:pPr>
             <w:r>
+              <w:rPr>
+                <w:lang w:val="es-BO"/>
+              </w:rPr>
+              <w:t>Valor inferior a la taza</w:t>
+            </w:r>
+          </w:p>
+        </w:tc>
+        <w:tc>
+          <w:tcPr>
+            <w:tcW w:w="2114" w:type="pct"/>
+            <w:tcBorders>
+              <w:top w:val="single" w:sz="8" w:space="0" w:color="000000"/>
+              <w:left w:val="single" w:sz="8" w:space="0" w:color="000000"/>
+              <w:bottom w:val="single" w:sz="8" w:space="0" w:color="000000"/>
+              <w:right w:val="single" w:sz="8" w:space="0" w:color="000000"/>
+            </w:tcBorders>
+          </w:tcPr>
+          <w:p>
+            <w:pPr>
+              <w:pStyle w:val="NormalWeb"/>
+              <w:keepNext/>
+              <w:spacing w:before="0" w:beforeAutospacing="0" w:after="0" w:afterAutospacing="0"/>
+              <w:jc w:val="both"/>
               <w:rPr>
                 <w:rFonts w:cs="Arial"/>
                 <w:color w:val="000000"/>
                 <w:sz w:val="22"/>
                 <w:szCs w:val="22"/>
               </w:rPr>
-              <w:t>29,5%</w:t>
+            </w:pPr>
+            <w:r>
+              <w:rPr>
+                <w:rFonts w:cs="Arial"/>
+                <w:color w:val="000000"/>
+                <w:sz w:val="22"/>
+                <w:szCs w:val="22"/>
+              </w:rPr>
+              <w:t>2</w:t>
+            </w:r>
+            <w:r>
+              <w:rPr>
+                <w:rFonts w:cs="Arial"/>
+                <w:color w:val="000000"/>
+                <w:sz w:val="22"/>
+                <w:szCs w:val="22"/>
+              </w:rPr>
+              <w:t>34.32</w:t>
+            </w:r>
+            <w:r>
+              <w:rPr>
+                <w:rFonts w:cs="Arial"/>
+                <w:color w:val="000000"/>
+                <w:sz w:val="22"/>
+                <w:szCs w:val="22"/>
+              </w:rPr>
+              <w:t>%</w:t>
             </w:r>
             <w:r>
               <w:rPr>
@@ -44290,22 +44509,7 @@
         <w:t xml:space="preserve">Tabla </w:t>
       </w:r>
       <w:r>
-        <w:fldChar w:fldCharType="begin"/>
-      </w:r>
-      <w:r>
-        <w:instrText xml:space="preserve"> SEQ Tabla \* ARABIC </w:instrText>
-      </w:r>
-      <w:r>
-        <w:fldChar w:fldCharType="separate"/>
-      </w:r>
-      <w:r>
-        <w:rPr>
-          <w:noProof/>
-        </w:rPr>
-        <w:t>17</w:t>
-      </w:r>
-      <w:r>
-        <w:fldChar w:fldCharType="end"/>
+        <w:t>18</w:t>
       </w:r>
       <w:r>
         <w:t>: Indicadores VAN y TIR</w:t>
@@ -44404,21 +44608,7 @@
         <w:rPr>
           <w:lang w:val="es-BO"/>
         </w:rPr>
-        <w:t xml:space="preserve">Acosta </w:t>
-      </w:r>
-      <w:proofErr w:type="spellStart"/>
-      <w:r>
-        <w:rPr>
-          <w:lang w:val="es-BO"/>
-        </w:rPr>
-        <w:t>Tapi</w:t>
-      </w:r>
-      <w:proofErr w:type="spellEnd"/>
-      <w:r>
-        <w:rPr>
-          <w:lang w:val="es-BO"/>
-        </w:rPr>
-        <w:t xml:space="preserve">, CR (18 11 2018) modelo de negocios utilizados por las empresas recuperado el 06 de07 de 2018 de Coach </w:t>
+        <w:t xml:space="preserve">Acosta Tapi, CR (18 11 2018) modelo de negocios utilizados por las empresas recuperado el 06 de07 de 2018 de Coach </w:t>
       </w:r>
       <w:proofErr w:type="spellStart"/>
       <w:r>
@@ -50756,6 +50946,29 @@
       <w:lang w:val="en-US" w:eastAsia="en-US"/>
     </w:rPr>
   </w:style>
+  <w:style w:type="paragraph" w:styleId="BalloonText">
+    <w:name w:val="Balloon Text"/>
+    <w:basedOn w:val="Normal"/>
+    <w:link w:val="BalloonTextChar"/>
+    <w:rsid w:val="004D1F87"/>
+    <w:rPr>
+      <w:rFonts w:ascii="Segoe UI" w:hAnsi="Segoe UI" w:cs="Segoe UI"/>
+      <w:sz w:val="18"/>
+      <w:szCs w:val="18"/>
+    </w:rPr>
+  </w:style>
+  <w:style w:type="character" w:customStyle="1" w:styleId="BalloonTextChar">
+    <w:name w:val="Balloon Text Char"/>
+    <w:basedOn w:val="DefaultParagraphFont"/>
+    <w:link w:val="BalloonText"/>
+    <w:rsid w:val="004D1F87"/>
+    <w:rPr>
+      <w:rFonts w:ascii="Segoe UI" w:hAnsi="Segoe UI" w:cs="Segoe UI"/>
+      <w:sz w:val="18"/>
+      <w:szCs w:val="18"/>
+      <w:lang w:val="en-US" w:eastAsia="en-US"/>
+    </w:rPr>
+  </w:style>
 </w:styles>
 </file>
 
@@ -51049,7 +51262,7 @@
 </file>
 
 <file path=customXml/itemProps1.xml><?xml version="1.0" encoding="utf-8"?>
-<ds:datastoreItem xmlns:ds="http://schemas.openxmlformats.org/officeDocument/2006/customXml" ds:itemID="{0E213B7C-AC71-42B2-8912-03E379070121}">
+<ds:datastoreItem xmlns:ds="http://schemas.openxmlformats.org/officeDocument/2006/customXml" ds:itemID="{5B25BBA8-C77C-44C8-A3DA-693A5ACE6999}">
   <ds:schemaRefs>
     <ds:schemaRef ds:uri="http://schemas.openxmlformats.org/officeDocument/2006/bibliography"/>
   </ds:schemaRefs>

</xml_diff>

<commit_message>
start to add sme changes related to merubia's observations
</commit_message>
<xml_diff>
--- a/Monografia_LuisCachi.docx
+++ b/Monografia_LuisCachi.docx
@@ -14016,7 +14016,59 @@
         <w:rPr>
           <w:lang w:val="es-ES"/>
         </w:rPr>
-        <w:t>ERP para la gestión de almacenes compras y ventas para la importadora Import Bolivia.</w:t>
+        <w:t xml:space="preserve">ERP </w:t>
+      </w:r>
+      <w:r>
+        <w:rPr>
+          <w:lang w:val="es-ES"/>
+        </w:rPr>
+        <w:t xml:space="preserve">(Free Open Source </w:t>
+      </w:r>
+      <w:r>
+        <w:rPr>
+          <w:lang w:val="es-ES"/>
+        </w:rPr>
+        <w:t xml:space="preserve">Enterprise </w:t>
+      </w:r>
+      <w:proofErr w:type="spellStart"/>
+      <w:r>
+        <w:rPr>
+          <w:lang w:val="es-ES"/>
+        </w:rPr>
+        <w:t>Resource</w:t>
+      </w:r>
+      <w:proofErr w:type="spellEnd"/>
+      <w:r>
+        <w:rPr>
+          <w:lang w:val="es-ES"/>
+        </w:rPr>
+        <w:t xml:space="preserve"> </w:t>
+      </w:r>
+      <w:proofErr w:type="spellStart"/>
+      <w:r>
+        <w:rPr>
+          <w:lang w:val="es-ES"/>
+        </w:rPr>
+        <w:t>Planning</w:t>
+      </w:r>
+      <w:proofErr w:type="spellEnd"/>
+      <w:r>
+        <w:rPr>
+          <w:lang w:val="es-ES"/>
+        </w:rPr>
+        <w:t>)</w:t>
+      </w:r>
+      <w:r>
+        <w:rPr>
+          <w:lang w:val="es-ES"/>
+        </w:rPr>
+        <w:t xml:space="preserve"> </w:t>
+      </w:r>
+      <w:r>
+        <w:rPr>
+          <w:lang w:val="es-ES"/>
+        </w:rPr>
+        <w:t>para la gestión de almacenes compras y ventas para la importadora Import Bolivia.</w:t>
       </w:r>
     </w:p>
     <w:p>
@@ -17119,7 +17171,33 @@
         <w:rPr>
           <w:lang w:val="es-ES"/>
         </w:rPr>
-        <w:t xml:space="preserve">Es por eso que empresas pequeñas PYMES están entrando a una competencia </w:t>
+        <w:t xml:space="preserve">Es por eso que empresas pequeñas </w:t>
+      </w:r>
+      <w:proofErr w:type="spellStart"/>
+      <w:r>
+        <w:rPr>
+          <w:lang w:val="es-ES"/>
+        </w:rPr>
+        <w:t>PYME</w:t>
+      </w:r>
+      <w:r>
+        <w:rPr>
+          <w:lang w:val="es-ES"/>
+        </w:rPr>
+        <w:t>s</w:t>
+      </w:r>
+      <w:proofErr w:type="spellEnd"/>
+      <w:r>
+        <w:rPr>
+          <w:lang w:val="es-ES"/>
+        </w:rPr>
+        <w:t xml:space="preserve"> (Pequeña y mediana Empresa)</w:t>
+      </w:r>
+      <w:r>
+        <w:rPr>
+          <w:lang w:val="es-ES"/>
+        </w:rPr>
+        <w:t xml:space="preserve"> están entrando a una competencia </w:t>
       </w:r>
       <w:r>
         <w:rPr>
@@ -17320,20 +17398,20 @@
         <w:rPr>
           <w:lang w:val="es-ES"/>
         </w:rPr>
-        <w:t xml:space="preserve"> en marcha el Sistema Odoo-ERP bajo las licencias GNU, tomando en cuenta </w:t>
+        <w:t xml:space="preserve"> en marcha el Sistema Odoo-ERP bajo las licencias </w:t>
       </w:r>
       <w:r>
         <w:rPr>
           <w:lang w:val="es-ES"/>
         </w:rPr>
-        <w:t xml:space="preserve">criterios técnicos y funcionales de la empresa Import Bolivia, </w:t>
+        <w:lastRenderedPageBreak/>
+        <w:t xml:space="preserve">GNU, tomando en cuenta </w:t>
       </w:r>
       <w:r>
         <w:rPr>
           <w:lang w:val="es-ES"/>
         </w:rPr>
-        <w:lastRenderedPageBreak/>
-        <w:t>para posteriormente hacer configuración y migración de datos para su puesta en marcha</w:t>
+        <w:t>criterios técnicos y funcionales de la empresa Import Bolivia, para posteriormente hacer configuración y migración de datos para su puesta en marcha</w:t>
       </w:r>
     </w:p>
     <w:p>
@@ -17379,6 +17457,46 @@
           <w:lang w:val="es-ES"/>
         </w:rPr>
         <w:t>GNU</w:t>
+      </w:r>
+      <w:r>
+        <w:rPr>
+          <w:lang w:val="es-ES"/>
+        </w:rPr>
+        <w:t xml:space="preserve"> (</w:t>
+      </w:r>
+      <w:proofErr w:type="spellStart"/>
+      <w:r>
+        <w:rPr>
+          <w:lang w:val="es-ES"/>
+        </w:rPr>
+        <w:t>GNU's</w:t>
+      </w:r>
+      <w:proofErr w:type="spellEnd"/>
+      <w:r>
+        <w:rPr>
+          <w:lang w:val="es-ES"/>
+        </w:rPr>
+        <w:t xml:space="preserve"> </w:t>
+      </w:r>
+      <w:proofErr w:type="spellStart"/>
+      <w:r>
+        <w:rPr>
+          <w:lang w:val="es-ES"/>
+        </w:rPr>
+        <w:t>Not</w:t>
+      </w:r>
+      <w:proofErr w:type="spellEnd"/>
+      <w:r>
+        <w:rPr>
+          <w:lang w:val="es-ES"/>
+        </w:rPr>
+        <w:t xml:space="preserve"> Unix</w:t>
+      </w:r>
+      <w:r>
+        <w:rPr>
+          <w:lang w:val="es-ES"/>
+        </w:rPr>
+        <w:t>)</w:t>
       </w:r>
       <w:r>
         <w:rPr>
@@ -18970,7 +19088,47 @@
         <w:rPr>
           <w:lang w:val="es-BO"/>
         </w:rPr>
-        <w:t>: Como otra técnica de recolección de información se utilizó la revisión bibliográfica atreves de internet para documentar toda la información del sistema ERP de esta manera obtener los módulos necesarios para cubrir nuestro objetivo.</w:t>
+        <w:t>: Como otra técnica de recolección de información se utilizó la revisión bibliográfica atreves de internet para documentar toda la información del sistema ERP</w:t>
+      </w:r>
+      <w:r>
+        <w:rPr>
+          <w:lang w:val="es-BO"/>
+        </w:rPr>
+        <w:t xml:space="preserve"> (Enterprise </w:t>
+      </w:r>
+      <w:proofErr w:type="spellStart"/>
+      <w:r>
+        <w:rPr>
+          <w:lang w:val="es-BO"/>
+        </w:rPr>
+        <w:t>Resoure</w:t>
+      </w:r>
+      <w:proofErr w:type="spellEnd"/>
+      <w:r>
+        <w:rPr>
+          <w:lang w:val="es-BO"/>
+        </w:rPr>
+        <w:t xml:space="preserve"> </w:t>
+      </w:r>
+      <w:proofErr w:type="spellStart"/>
+      <w:r>
+        <w:rPr>
+          <w:lang w:val="es-BO"/>
+        </w:rPr>
+        <w:t>Planning</w:t>
+      </w:r>
+      <w:proofErr w:type="spellEnd"/>
+      <w:r>
+        <w:rPr>
+          <w:lang w:val="es-BO"/>
+        </w:rPr>
+        <w:t>)</w:t>
+      </w:r>
+      <w:r>
+        <w:rPr>
+          <w:lang w:val="es-BO"/>
+        </w:rPr>
+        <w:t xml:space="preserve"> de esta manera obtener los módulos necesarios para cubrir nuestro objetivo.</w:t>
       </w:r>
     </w:p>
     <w:p>
@@ -19638,8 +19796,16 @@
         <w:rPr>
           <w:lang w:val="es-BO"/>
         </w:rPr>
-        <w:t xml:space="preserve"> Management</w:t>
-      </w:r>
+        <w:t xml:space="preserve"> </w:t>
+      </w:r>
+      <w:proofErr w:type="spellStart"/>
+      <w:r>
+        <w:rPr>
+          <w:lang w:val="es-BO"/>
+        </w:rPr>
+        <w:t>Planning</w:t>
+      </w:r>
+      <w:proofErr w:type="spellEnd"/>
       <w:r>
         <w:rPr>
           <w:lang w:val="es-BO"/>
@@ -19769,6 +19935,46 @@
         <w:rPr>
           <w:lang w:val="es-BO"/>
         </w:rPr>
+        <w:t xml:space="preserve"> (</w:t>
+      </w:r>
+      <w:proofErr w:type="spellStart"/>
+      <w:r>
+        <w:rPr>
+          <w:lang w:val="es-BO"/>
+        </w:rPr>
+        <w:t>GNU's</w:t>
+      </w:r>
+      <w:proofErr w:type="spellEnd"/>
+      <w:r>
+        <w:rPr>
+          <w:lang w:val="es-BO"/>
+        </w:rPr>
+        <w:t xml:space="preserve"> </w:t>
+      </w:r>
+      <w:proofErr w:type="spellStart"/>
+      <w:r>
+        <w:rPr>
+          <w:lang w:val="es-BO"/>
+        </w:rPr>
+        <w:t>Not</w:t>
+      </w:r>
+      <w:proofErr w:type="spellEnd"/>
+      <w:r>
+        <w:rPr>
+          <w:lang w:val="es-BO"/>
+        </w:rPr>
+        <w:t xml:space="preserve"> Unix</w:t>
+      </w:r>
+      <w:r>
+        <w:rPr>
+          <w:lang w:val="es-BO"/>
+        </w:rPr>
+        <w:t xml:space="preserve"> - ) </w:t>
+      </w:r>
+      <w:r>
+        <w:rPr>
+          <w:lang w:val="es-BO"/>
+        </w:rPr>
         <w:t>, en vista de que Odoo</w:t>
       </w:r>
       <w:r>
@@ -19793,14 +19999,14 @@
         <w:rPr>
           <w:lang w:val="es-BO"/>
         </w:rPr>
-        <w:t xml:space="preserve"> para cada actividad </w:t>
+        <w:t xml:space="preserve"> para cada actividad como ser: ventas, almacenes, almacenes, inventarios, </w:t>
       </w:r>
       <w:r>
         <w:rPr>
           <w:lang w:val="es-BO"/>
         </w:rPr>
         <w:lastRenderedPageBreak/>
-        <w:t>como ser: ventas, almacenes, almacenes, inventarios, gestión de financiera, gestión de recursos humanos, tiendas online, etc. Además, teniendo como parte de todos estos flujos un sinfín de reportes que integran todos y cada uno de estos módulos. Convirtiendo a Odoo</w:t>
+        <w:t>gestión de financiera, gestión de recursos humanos, tiendas online, etc. Además, teniendo como parte de todos estos flujos un sinfín de reportes que integran todos y cada uno de estos módulos. Convirtiendo a Odoo</w:t>
       </w:r>
       <w:r>
         <w:rPr>
@@ -19972,7 +20178,7 @@
         <w:rPr>
           <w:lang w:val="es-ES_tradnl"/>
         </w:rPr>
-        <w:t>)</w:t>
+        <w:t>, 2018).</w:t>
       </w:r>
     </w:p>
     <w:p>
@@ -20030,7 +20236,7 @@
         <w:rPr>
           <w:lang w:val="es-ES_tradnl"/>
         </w:rPr>
-        <w:t>)</w:t>
+        <w:t>, 2018).</w:t>
       </w:r>
     </w:p>
     <w:p>
@@ -20317,11 +20523,19 @@
           <w:lang w:val="es-ES_tradnl"/>
         </w:rPr>
       </w:pPr>
-      <w:r>
-        <w:rPr>
-          <w:lang w:val="es-ES_tradnl"/>
-        </w:rPr>
-        <w:t xml:space="preserve">OpenBravo ERP </w:t>
+      <w:proofErr w:type="spellStart"/>
+      <w:r>
+        <w:rPr>
+          <w:lang w:val="es-ES_tradnl"/>
+        </w:rPr>
+        <w:t>OpenBravo</w:t>
+      </w:r>
+      <w:proofErr w:type="spellEnd"/>
+      <w:r>
+        <w:rPr>
+          <w:lang w:val="es-ES_tradnl"/>
+        </w:rPr>
+        <w:t xml:space="preserve"> ERP </w:t>
       </w:r>
       <w:proofErr w:type="spellStart"/>
       <w:r>
@@ -20399,7 +20613,21 @@
         <w:rPr>
           <w:lang w:val="es-ES_tradnl"/>
         </w:rPr>
-        <w:t>, OpenBravo)</w:t>
+        <w:t xml:space="preserve">, </w:t>
+      </w:r>
+      <w:proofErr w:type="spellStart"/>
+      <w:r>
+        <w:rPr>
+          <w:lang w:val="es-ES_tradnl"/>
+        </w:rPr>
+        <w:t>OpenBravo</w:t>
+      </w:r>
+      <w:proofErr w:type="spellEnd"/>
+      <w:r>
+        <w:rPr>
+          <w:lang w:val="es-ES_tradnl"/>
+        </w:rPr>
+        <w:t>)</w:t>
       </w:r>
     </w:p>
     <w:p>
@@ -20440,13 +20668,27 @@
         <w:rPr>
           <w:lang w:val="es-ES_tradnl"/>
         </w:rPr>
-        <w:t xml:space="preserve"> bifurcación. OpenBravo </w:t>
+        <w:t xml:space="preserve"> bifurcación. </w:t>
       </w:r>
       <w:proofErr w:type="spellStart"/>
       <w:r>
         <w:rPr>
           <w:lang w:val="es-ES_tradnl"/>
         </w:rPr>
+        <w:t>OpenBravo</w:t>
+      </w:r>
+      <w:proofErr w:type="spellEnd"/>
+      <w:r>
+        <w:rPr>
+          <w:lang w:val="es-ES_tradnl"/>
+        </w:rPr>
+        <w:t xml:space="preserve"> </w:t>
+      </w:r>
+      <w:proofErr w:type="spellStart"/>
+      <w:r>
+        <w:rPr>
+          <w:lang w:val="es-ES_tradnl"/>
+        </w:rPr>
         <w:t>Community</w:t>
       </w:r>
       <w:proofErr w:type="spellEnd"/>
@@ -20468,13 +20710,27 @@
         <w:rPr>
           <w:lang w:val="es-ES_tradnl"/>
         </w:rPr>
-        <w:t xml:space="preserve"> está licenciado bajo OpenBravo </w:t>
+        <w:t xml:space="preserve"> está licenciado bajo </w:t>
       </w:r>
       <w:proofErr w:type="spellStart"/>
       <w:r>
         <w:rPr>
           <w:lang w:val="es-ES_tradnl"/>
         </w:rPr>
+        <w:t>OpenBravo</w:t>
+      </w:r>
+      <w:proofErr w:type="spellEnd"/>
+      <w:r>
+        <w:rPr>
+          <w:lang w:val="es-ES_tradnl"/>
+        </w:rPr>
+        <w:t xml:space="preserve"> </w:t>
+      </w:r>
+      <w:proofErr w:type="spellStart"/>
+      <w:r>
+        <w:rPr>
+          <w:lang w:val="es-ES_tradnl"/>
+        </w:rPr>
         <w:t>Public</w:t>
       </w:r>
       <w:proofErr w:type="spellEnd"/>
@@ -20558,7 +20814,21 @@
         <w:rPr>
           <w:lang w:val="es-ES_tradnl"/>
         </w:rPr>
-        <w:t>, OpenBravo)</w:t>
+        <w:t xml:space="preserve">, </w:t>
+      </w:r>
+      <w:proofErr w:type="spellStart"/>
+      <w:r>
+        <w:rPr>
+          <w:lang w:val="es-ES_tradnl"/>
+        </w:rPr>
+        <w:t>OpenBravo</w:t>
+      </w:r>
+      <w:proofErr w:type="spellEnd"/>
+      <w:r>
+        <w:rPr>
+          <w:lang w:val="es-ES_tradnl"/>
+        </w:rPr>
+        <w:t>)</w:t>
       </w:r>
     </w:p>
     <w:p>
@@ -20727,7 +20997,21 @@
         <w:rPr>
           <w:lang w:val="es-ES_tradnl"/>
         </w:rPr>
-        <w:t>, OpenBravo)</w:t>
+        <w:t xml:space="preserve">, </w:t>
+      </w:r>
+      <w:proofErr w:type="spellStart"/>
+      <w:r>
+        <w:rPr>
+          <w:lang w:val="es-ES_tradnl"/>
+        </w:rPr>
+        <w:t>OpenBravo</w:t>
+      </w:r>
+      <w:proofErr w:type="spellEnd"/>
+      <w:r>
+        <w:rPr>
+          <w:lang w:val="es-ES_tradnl"/>
+        </w:rPr>
+        <w:t>)</w:t>
       </w:r>
     </w:p>
     <w:p>
@@ -44071,8 +44355,6 @@
         </w:rPr>
         <w:t>Tabla Indicadores VAN y TIR</w:t>
       </w:r>
-      <w:bookmarkStart w:id="560" w:name="_GoBack"/>
-      <w:bookmarkEnd w:id="560"/>
     </w:p>
     <w:tbl>
       <w:tblPr>
@@ -44500,11 +44782,11 @@
       <w:pPr>
         <w:pStyle w:val="Caption"/>
       </w:pPr>
-      <w:bookmarkStart w:id="561" w:name="_Toc2590788"/>
-      <w:bookmarkStart w:id="562" w:name="_Toc2590832"/>
-      <w:bookmarkStart w:id="563" w:name="_Toc2621594"/>
-      <w:bookmarkStart w:id="564" w:name="_Toc2667812"/>
-      <w:bookmarkStart w:id="565" w:name="_Toc2668041"/>
+      <w:bookmarkStart w:id="560" w:name="_Toc2590788"/>
+      <w:bookmarkStart w:id="561" w:name="_Toc2590832"/>
+      <w:bookmarkStart w:id="562" w:name="_Toc2621594"/>
+      <w:bookmarkStart w:id="563" w:name="_Toc2667812"/>
+      <w:bookmarkStart w:id="564" w:name="_Toc2668041"/>
       <w:r>
         <w:t xml:space="preserve">Tabla </w:t>
       </w:r>
@@ -44514,11 +44796,11 @@
       <w:r>
         <w:t>: Indicadores VAN y TIR</w:t>
       </w:r>
+      <w:bookmarkEnd w:id="560"/>
       <w:bookmarkEnd w:id="561"/>
       <w:bookmarkEnd w:id="562"/>
       <w:bookmarkEnd w:id="563"/>
       <w:bookmarkEnd w:id="564"/>
-      <w:bookmarkEnd w:id="565"/>
     </w:p>
     <w:p>
       <w:pPr>
@@ -44582,20 +44864,20 @@
       <w:pPr>
         <w:pStyle w:val="Heading1"/>
       </w:pPr>
-      <w:bookmarkStart w:id="566" w:name="_Toc2187893"/>
-      <w:bookmarkStart w:id="567" w:name="_Toc2188804"/>
-      <w:bookmarkStart w:id="568" w:name="_Toc2189015"/>
-      <w:bookmarkStart w:id="569" w:name="_Toc2189097"/>
-      <w:bookmarkStart w:id="570" w:name="_Toc2667981"/>
+      <w:bookmarkStart w:id="565" w:name="_Toc2187893"/>
+      <w:bookmarkStart w:id="566" w:name="_Toc2188804"/>
+      <w:bookmarkStart w:id="567" w:name="_Toc2189015"/>
+      <w:bookmarkStart w:id="568" w:name="_Toc2189097"/>
+      <w:bookmarkStart w:id="569" w:name="_Toc2667981"/>
       <w:r>
         <w:lastRenderedPageBreak/>
         <w:t>Referencias</w:t>
       </w:r>
+      <w:bookmarkEnd w:id="565"/>
       <w:bookmarkEnd w:id="566"/>
       <w:bookmarkEnd w:id="567"/>
       <w:bookmarkEnd w:id="568"/>
       <w:bookmarkEnd w:id="569"/>
-      <w:bookmarkEnd w:id="570"/>
     </w:p>
     <w:p>
       <w:pPr>
@@ -44743,14 +45025,34 @@
         <w:rPr>
           <w:lang w:val="es-BO"/>
         </w:rPr>
-        <w:t xml:space="preserve"> Rogelio, </w:t>
+        <w:t xml:space="preserve"> Rogelio</w:t>
+      </w:r>
+      <w:r>
+        <w:rPr>
+          <w:lang w:val="es-BO"/>
+        </w:rPr>
+        <w:t xml:space="preserve"> () </w:t>
+      </w:r>
+      <w:r>
+        <w:rPr>
+          <w:lang w:val="es-BO"/>
+        </w:rPr>
+        <w:t xml:space="preserve">, </w:t>
       </w:r>
       <w:proofErr w:type="spellStart"/>
       <w:r>
         <w:rPr>
           <w:lang w:val="es-BO"/>
         </w:rPr>
-        <w:t>Comparacao</w:t>
+        <w:t>Compa</w:t>
+      </w:r>
+      <w:bookmarkStart w:id="570" w:name="_GoBack"/>
+      <w:bookmarkEnd w:id="570"/>
+      <w:r>
+        <w:rPr>
+          <w:lang w:val="es-BO"/>
+        </w:rPr>
+        <w:t>racao</w:t>
       </w:r>
       <w:proofErr w:type="spellEnd"/>
       <w:r>
@@ -44789,6 +45091,12 @@
         </w:rPr>
         <w:t xml:space="preserve">, R </w:t>
       </w:r>
+      <w:r>
+        <w:rPr>
+          <w:lang w:val="es-BO"/>
+        </w:rPr>
+        <w:t xml:space="preserve">(2014) </w:t>
+      </w:r>
       <w:proofErr w:type="spellStart"/>
       <w:r>
         <w:rPr>
@@ -44817,6 +45125,12 @@
         </w:rPr>
         <w:t>: Marcela I Rocha</w:t>
       </w:r>
+      <w:r>
+        <w:rPr>
+          <w:lang w:val="es-BO"/>
+        </w:rPr>
+        <w:t xml:space="preserve"> </w:t>
+      </w:r>
     </w:p>
     <w:p>
       <w:pPr>
@@ -44867,14 +45181,12 @@
         </w:rPr>
         <w:t xml:space="preserve"> recuperado </w:t>
       </w:r>
-      <w:proofErr w:type="gramStart"/>
-      <w:r>
-        <w:rPr>
-          <w:lang w:val="es-BO"/>
-        </w:rPr>
-        <w:t>el  23</w:t>
-      </w:r>
-      <w:proofErr w:type="gramEnd"/>
+      <w:r>
+        <w:rPr>
+          <w:lang w:val="es-BO"/>
+        </w:rPr>
+        <w:t>el 23</w:t>
+      </w:r>
       <w:r>
         <w:rPr>
           <w:lang w:val="es-BO"/>
@@ -44944,7 +45256,6 @@
     </w:p>
     <w:p>
       <w:pPr>
-        <w:spacing w:line="480" w:lineRule="auto"/>
         <w:jc w:val="both"/>
         <w:rPr>
           <w:lang w:val="en-GB"/>
@@ -44988,9 +45299,16 @@
     </w:p>
     <w:p>
       <w:pPr>
-        <w:spacing w:line="480" w:lineRule="auto"/>
         <w:jc w:val="both"/>
         <w:rPr>
+          <w:lang w:val="en-GB"/>
+        </w:rPr>
+      </w:pPr>
+    </w:p>
+    <w:p>
+      <w:pPr>
+        <w:jc w:val="both"/>
+        <w:rPr>
           <w:rStyle w:val="Hyperlink"/>
           <w:lang w:val="es-BO"/>
         </w:rPr>
@@ -45003,7 +45321,6 @@
       </w:r>
       <w:r>
         <w:rPr>
-          <w:rStyle w:val="Hyperlink"/>
           <w:lang w:val="es-BO"/>
         </w:rPr>
         <w:t xml:space="preserve"> </w:t>
@@ -45023,6 +45340,15 @@
         <w:spacing w:line="480" w:lineRule="auto"/>
         <w:jc w:val="both"/>
         <w:rPr>
+          <w:rStyle w:val="Hyperlink"/>
+          <w:lang w:val="es-BO"/>
+        </w:rPr>
+      </w:pPr>
+    </w:p>
+    <w:p>
+      <w:pPr>
+        <w:jc w:val="both"/>
+        <w:rPr>
           <w:lang w:val="es-ES_tradnl"/>
         </w:rPr>
       </w:pPr>
@@ -45038,7 +45364,35 @@
         <w:rPr>
           <w:lang w:val="es-ES_tradnl"/>
         </w:rPr>
-        <w:t xml:space="preserve">, OpenBravo, OpenBravo herramienta, recuperado el 27/11/2018 de la web: </w:t>
+        <w:t xml:space="preserve">, </w:t>
+      </w:r>
+      <w:proofErr w:type="spellStart"/>
+      <w:r>
+        <w:rPr>
+          <w:lang w:val="es-ES_tradnl"/>
+        </w:rPr>
+        <w:t>OpenBravo</w:t>
+      </w:r>
+      <w:proofErr w:type="spellEnd"/>
+      <w:r>
+        <w:rPr>
+          <w:lang w:val="es-ES_tradnl"/>
+        </w:rPr>
+        <w:t xml:space="preserve">, </w:t>
+      </w:r>
+      <w:proofErr w:type="spellStart"/>
+      <w:r>
+        <w:rPr>
+          <w:lang w:val="es-ES_tradnl"/>
+        </w:rPr>
+        <w:t>OpenBravo</w:t>
+      </w:r>
+      <w:proofErr w:type="spellEnd"/>
+      <w:r>
+        <w:rPr>
+          <w:lang w:val="es-ES_tradnl"/>
+        </w:rPr>
+        <w:t xml:space="preserve"> herramienta, recuperado el 27/11/2018 de la web: </w:t>
       </w:r>
       <w:hyperlink r:id="rId44" w:history="1">
         <w:r>
@@ -45061,6 +45415,14 @@
         <w:spacing w:line="480" w:lineRule="auto"/>
         <w:jc w:val="both"/>
         <w:rPr>
+          <w:lang w:val="es-ES_tradnl"/>
+        </w:rPr>
+      </w:pPr>
+    </w:p>
+    <w:p>
+      <w:pPr>
+        <w:jc w:val="both"/>
+        <w:rPr>
           <w:lang w:val="es-BO"/>
         </w:rPr>
       </w:pPr>
@@ -45082,7 +45444,21 @@
         <w:rPr>
           <w:lang w:val="es-BO"/>
         </w:rPr>
-        <w:t xml:space="preserve">, Odoo – OpenERP características, recuperado en 27/11/2018 de la web: </w:t>
+        <w:t xml:space="preserve">, Odoo – </w:t>
+      </w:r>
+      <w:proofErr w:type="spellStart"/>
+      <w:r>
+        <w:rPr>
+          <w:lang w:val="es-BO"/>
+        </w:rPr>
+        <w:t>OpenERP</w:t>
+      </w:r>
+      <w:proofErr w:type="spellEnd"/>
+      <w:r>
+        <w:rPr>
+          <w:lang w:val="es-BO"/>
+        </w:rPr>
+        <w:t xml:space="preserve"> características, recuperado en 27/11/2018 de la web: </w:t>
       </w:r>
       <w:hyperlink r:id="rId45" w:history="1">
         <w:r>
@@ -45102,12 +45478,19 @@
     </w:p>
     <w:p>
       <w:pPr>
-        <w:spacing w:line="480" w:lineRule="auto"/>
         <w:jc w:val="both"/>
         <w:rPr>
           <w:lang w:val="es-BO"/>
         </w:rPr>
       </w:pPr>
+    </w:p>
+    <w:p>
+      <w:pPr>
+        <w:jc w:val="both"/>
+        <w:rPr>
+          <w:lang w:val="es-BO"/>
+        </w:rPr>
+      </w:pPr>
       <w:proofErr w:type="spellStart"/>
       <w:r>
         <w:rPr>
@@ -45122,20 +45505,12 @@
         </w:rPr>
         <w:t xml:space="preserve"> y </w:t>
       </w:r>
-      <w:proofErr w:type="gramStart"/>
-      <w:r>
-        <w:rPr>
-          <w:lang w:val="es-BO"/>
-        </w:rPr>
-        <w:t xml:space="preserve">Sutherland </w:t>
-      </w:r>
-      <w:r>
-        <w:rPr>
-          <w:lang w:val="es-BO"/>
-        </w:rPr>
-        <w:t>,</w:t>
-      </w:r>
-      <w:proofErr w:type="gramEnd"/>
+      <w:r>
+        <w:rPr>
+          <w:lang w:val="es-BO"/>
+        </w:rPr>
+        <w:t>Sutherland,</w:t>
+      </w:r>
       <w:r>
         <w:rPr>
           <w:lang w:val="es-BO"/>
@@ -45146,13 +45521,25 @@
         <w:rPr>
           <w:lang w:val="es-BO"/>
         </w:rPr>
-        <w:t xml:space="preserve">La Guía Definitiva de Scrum, </w:t>
-      </w:r>
-      <w:r>
-        <w:rPr>
-          <w:lang w:val="es-BO"/>
-        </w:rPr>
-        <w:t xml:space="preserve"> recuperado en </w:t>
+        <w:t xml:space="preserve">La Guía Definitiva de </w:t>
+      </w:r>
+      <w:r>
+        <w:rPr>
+          <w:lang w:val="es-BO"/>
+        </w:rPr>
+        <w:t xml:space="preserve">Scrum, </w:t>
+      </w:r>
+      <w:r>
+        <w:rPr>
+          <w:lang w:val="es-BO"/>
+        </w:rPr>
+        <w:t>recuperado</w:t>
+      </w:r>
+      <w:r>
+        <w:rPr>
+          <w:lang w:val="es-BO"/>
+        </w:rPr>
+        <w:t xml:space="preserve"> en </w:t>
       </w:r>
       <w:r>
         <w:rPr>
@@ -45163,7 +45550,6 @@
     </w:p>
     <w:p>
       <w:pPr>
-        <w:spacing w:line="480" w:lineRule="auto"/>
         <w:jc w:val="both"/>
         <w:rPr>
           <w:lang w:val="es-BO"/>
@@ -51262,7 +51648,7 @@
 </file>
 
 <file path=customXml/itemProps1.xml><?xml version="1.0" encoding="utf-8"?>
-<ds:datastoreItem xmlns:ds="http://schemas.openxmlformats.org/officeDocument/2006/customXml" ds:itemID="{5B25BBA8-C77C-44C8-A3DA-693A5ACE6999}">
+<ds:datastoreItem xmlns:ds="http://schemas.openxmlformats.org/officeDocument/2006/customXml" ds:itemID="{49D79821-A068-4F7B-A463-4A3E41D6E799}">
   <ds:schemaRefs>
     <ds:schemaRef ds:uri="http://schemas.openxmlformats.org/officeDocument/2006/bibliography"/>
   </ds:schemaRefs>

</xml_diff>

<commit_message>
Adding marges to monografia also added new files to print
</commit_message>
<xml_diff>
--- a/Monografia_LuisCachi.docx
+++ b/Monografia_LuisCachi.docx
@@ -1527,8 +1527,6 @@
           <w:lang w:val="es-BO"/>
         </w:rPr>
       </w:pPr>
-      <w:bookmarkStart w:id="8" w:name="_GoBack"/>
-      <w:bookmarkEnd w:id="8"/>
       <w:r>
         <w:rPr>
           <w:sz w:val="36"/>
@@ -13431,7 +13429,7 @@
           <w:headerReference w:type="even" r:id="rId11"/>
           <w:footerReference w:type="default" r:id="rId12"/>
           <w:pgSz w:w="12240" w:h="15840" w:code="1"/>
-          <w:pgMar w:top="1325" w:right="1426" w:bottom="965" w:left="1627" w:header="1440" w:footer="1440" w:gutter="0"/>
+          <w:pgMar w:top="1138" w:right="1138" w:bottom="1138" w:left="1699" w:header="1440" w:footer="1440" w:gutter="0"/>
           <w:pgNumType w:fmt="lowerRoman" w:start="1"/>
           <w:cols w:space="720"/>
           <w:noEndnote/>
@@ -13439,10 +13437,10 @@
           <w:docGrid w:linePitch="326"/>
         </w:sectPr>
       </w:pPr>
-      <w:bookmarkStart w:id="9" w:name="_Toc2187818"/>
-      <w:bookmarkStart w:id="10" w:name="_Toc2188729"/>
-      <w:bookmarkStart w:id="11" w:name="_Toc2188940"/>
-      <w:bookmarkStart w:id="12" w:name="_Toc2189022"/>
+      <w:bookmarkStart w:id="8" w:name="_Toc2187818"/>
+      <w:bookmarkStart w:id="9" w:name="_Toc2188729"/>
+      <w:bookmarkStart w:id="10" w:name="_Toc2188940"/>
+      <w:bookmarkStart w:id="11" w:name="_Toc2189022"/>
     </w:p>
     <w:p>
       <w:pPr>
@@ -13468,7 +13466,7 @@
           <w:lang w:val="es-ES"/>
         </w:rPr>
       </w:pPr>
-      <w:bookmarkStart w:id="13" w:name="_Toc3465755"/>
+      <w:bookmarkStart w:id="12" w:name="_Toc3465755"/>
       <w:r>
         <w:rPr>
           <w:rStyle w:val="Heading1Char"/>
@@ -13491,29 +13489,29 @@
         </w:rPr>
         <w:t>INTRODUCCIÓN</w:t>
       </w:r>
+      <w:bookmarkEnd w:id="8"/>
       <w:bookmarkEnd w:id="9"/>
       <w:bookmarkEnd w:id="10"/>
       <w:bookmarkEnd w:id="11"/>
       <w:bookmarkEnd w:id="12"/>
+    </w:p>
+    <w:p>
+      <w:pPr>
+        <w:pStyle w:val="Heading2"/>
+      </w:pPr>
+      <w:bookmarkStart w:id="13" w:name="_Toc2187819"/>
+      <w:bookmarkStart w:id="14" w:name="_Toc2188730"/>
+      <w:bookmarkStart w:id="15" w:name="_Toc2188941"/>
+      <w:bookmarkStart w:id="16" w:name="_Toc2189023"/>
+      <w:bookmarkStart w:id="17" w:name="_Toc3465756"/>
+      <w:r>
+        <w:t>Antecedentes:</w:t>
+      </w:r>
       <w:bookmarkEnd w:id="13"/>
-    </w:p>
-    <w:p>
-      <w:pPr>
-        <w:pStyle w:val="Heading2"/>
-      </w:pPr>
-      <w:bookmarkStart w:id="14" w:name="_Toc2187819"/>
-      <w:bookmarkStart w:id="15" w:name="_Toc2188730"/>
-      <w:bookmarkStart w:id="16" w:name="_Toc2188941"/>
-      <w:bookmarkStart w:id="17" w:name="_Toc2189023"/>
-      <w:bookmarkStart w:id="18" w:name="_Toc3465756"/>
-      <w:r>
-        <w:t>Antecedentes:</w:t>
-      </w:r>
       <w:bookmarkEnd w:id="14"/>
       <w:bookmarkEnd w:id="15"/>
       <w:bookmarkEnd w:id="16"/>
       <w:bookmarkEnd w:id="17"/>
-      <w:bookmarkEnd w:id="18"/>
     </w:p>
     <w:p>
       <w:pPr>
@@ -13527,7 +13525,7 @@
           <w:lang w:val="es-ES"/>
         </w:rPr>
       </w:pPr>
-      <w:bookmarkStart w:id="19" w:name="_Toc285535806"/>
+      <w:bookmarkStart w:id="18" w:name="_Toc285535806"/>
       <w:r>
         <w:rPr>
           <w:lang w:val="es-ES"/>
@@ -13772,56 +13770,62 @@
         <w:rPr>
           <w:lang w:val="es-ES"/>
         </w:rPr>
+        <w:t xml:space="preserve">Ante la </w:t>
+      </w:r>
+      <w:r>
+        <w:rPr>
+          <w:lang w:val="es-ES"/>
+        </w:rPr>
+        <w:t>Actualización</w:t>
+      </w:r>
+      <w:r>
+        <w:rPr>
+          <w:lang w:val="es-ES"/>
+        </w:rPr>
+        <w:t xml:space="preserve"> manual de entradas y salidas de almacenes e información </w:t>
+      </w:r>
+      <w:r>
+        <w:rPr>
+          <w:lang w:val="es-ES"/>
+        </w:rPr>
+        <w:t>descentralizada</w:t>
+      </w:r>
+      <w:r>
+        <w:rPr>
+          <w:lang w:val="es-ES"/>
+        </w:rPr>
+        <w:t xml:space="preserve"> además de la poca coordinación entre el encargado de almacenes y el encargado de compras muchas veces no se tiene cl</w:t>
+      </w:r>
+      <w:r>
+        <w:rPr>
+          <w:lang w:val="es-ES"/>
+        </w:rPr>
+        <w:t>a</w:t>
+      </w:r>
+      <w:r>
+        <w:rPr>
+          <w:lang w:val="es-ES"/>
+        </w:rPr>
+        <w:t xml:space="preserve">ro las necesidades actuales respecto a los </w:t>
+      </w:r>
+      <w:r>
+        <w:rPr>
+          <w:lang w:val="es-ES"/>
+        </w:rPr>
+        <w:t>límites</w:t>
+      </w:r>
+      <w:r>
+        <w:rPr>
+          <w:lang w:val="es-ES"/>
+        </w:rPr>
+        <w:t xml:space="preserve"> de stock o los lugares en las que el producto esta almacenado </w:t>
+      </w:r>
+      <w:r>
+        <w:rPr>
+          <w:lang w:val="es-ES"/>
+        </w:rPr>
         <w:lastRenderedPageBreak/>
-        <w:t xml:space="preserve">Ante la </w:t>
-      </w:r>
-      <w:r>
-        <w:rPr>
-          <w:lang w:val="es-ES"/>
-        </w:rPr>
-        <w:t>Actualización</w:t>
-      </w:r>
-      <w:r>
-        <w:rPr>
-          <w:lang w:val="es-ES"/>
-        </w:rPr>
-        <w:t xml:space="preserve"> manual de entradas y salidas de almacenes e información </w:t>
-      </w:r>
-      <w:r>
-        <w:rPr>
-          <w:lang w:val="es-ES"/>
-        </w:rPr>
-        <w:t>descentralizada</w:t>
-      </w:r>
-      <w:r>
-        <w:rPr>
-          <w:lang w:val="es-ES"/>
-        </w:rPr>
-        <w:t xml:space="preserve"> además de la poca coordinación entre el encargado de almacenes y el encargado de compras muchas veces no se tiene cl</w:t>
-      </w:r>
-      <w:r>
-        <w:rPr>
-          <w:lang w:val="es-ES"/>
-        </w:rPr>
-        <w:t>a</w:t>
-      </w:r>
-      <w:r>
-        <w:rPr>
-          <w:lang w:val="es-ES"/>
-        </w:rPr>
-        <w:t xml:space="preserve">ro las necesidades actuales respecto a los </w:t>
-      </w:r>
-      <w:r>
-        <w:rPr>
-          <w:lang w:val="es-ES"/>
-        </w:rPr>
-        <w:t>límites</w:t>
-      </w:r>
-      <w:r>
-        <w:rPr>
-          <w:lang w:val="es-ES"/>
-        </w:rPr>
-        <w:t xml:space="preserve"> de stock o los lugares en las que el producto esta almacenado provocando en diferentes </w:t>
+        <w:t xml:space="preserve">provocando en diferentes </w:t>
       </w:r>
       <w:r>
         <w:rPr>
@@ -13968,43 +13972,43 @@
         </w:rPr>
         <w:t>para coordinación con almacenes y compras.</w:t>
       </w:r>
+      <w:bookmarkEnd w:id="18"/>
+    </w:p>
+    <w:p>
+      <w:pPr>
+        <w:pStyle w:val="Heading2"/>
+      </w:pPr>
+      <w:bookmarkStart w:id="19" w:name="_Toc2187820"/>
+      <w:bookmarkStart w:id="20" w:name="_Toc2188731"/>
+      <w:bookmarkStart w:id="21" w:name="_Toc2188942"/>
+      <w:bookmarkStart w:id="22" w:name="_Toc2189024"/>
+      <w:bookmarkStart w:id="23" w:name="_Toc3465757"/>
+      <w:r>
+        <w:t>Problema</w:t>
+      </w:r>
       <w:bookmarkEnd w:id="19"/>
-    </w:p>
-    <w:p>
-      <w:pPr>
-        <w:pStyle w:val="Heading2"/>
-      </w:pPr>
-      <w:bookmarkStart w:id="20" w:name="_Toc2187820"/>
-      <w:bookmarkStart w:id="21" w:name="_Toc2188731"/>
-      <w:bookmarkStart w:id="22" w:name="_Toc2188942"/>
-      <w:bookmarkStart w:id="23" w:name="_Toc2189024"/>
-      <w:bookmarkStart w:id="24" w:name="_Toc3465757"/>
-      <w:r>
-        <w:t>Problema</w:t>
-      </w:r>
       <w:bookmarkEnd w:id="20"/>
       <w:bookmarkEnd w:id="21"/>
       <w:bookmarkEnd w:id="22"/>
       <w:bookmarkEnd w:id="23"/>
+    </w:p>
+    <w:p>
+      <w:pPr>
+        <w:pStyle w:val="Heading2"/>
+      </w:pPr>
+      <w:bookmarkStart w:id="24" w:name="_Toc2187821"/>
+      <w:bookmarkStart w:id="25" w:name="_Toc2188732"/>
+      <w:bookmarkStart w:id="26" w:name="_Toc2188943"/>
+      <w:bookmarkStart w:id="27" w:name="_Toc2189025"/>
+      <w:bookmarkStart w:id="28" w:name="_Toc3465758"/>
+      <w:r>
+        <w:t>Situación Problemática</w:t>
+      </w:r>
       <w:bookmarkEnd w:id="24"/>
-    </w:p>
-    <w:p>
-      <w:pPr>
-        <w:pStyle w:val="Heading2"/>
-      </w:pPr>
-      <w:bookmarkStart w:id="25" w:name="_Toc2187821"/>
-      <w:bookmarkStart w:id="26" w:name="_Toc2188732"/>
-      <w:bookmarkStart w:id="27" w:name="_Toc2188943"/>
-      <w:bookmarkStart w:id="28" w:name="_Toc2189025"/>
-      <w:bookmarkStart w:id="29" w:name="_Toc3465758"/>
-      <w:r>
-        <w:t>Situación Problemática</w:t>
-      </w:r>
       <w:bookmarkEnd w:id="25"/>
       <w:bookmarkEnd w:id="26"/>
       <w:bookmarkEnd w:id="27"/>
       <w:bookmarkEnd w:id="28"/>
-      <w:bookmarkEnd w:id="29"/>
     </w:p>
     <w:p>
       <w:pPr>
@@ -14041,14 +14045,44 @@
         <w:rPr>
           <w:lang w:val="es-ES"/>
         </w:rPr>
-        <w:t xml:space="preserve"> Procesos de entradas y salidas mediante Kardex manuales, sumando a ellos el inadecuado manejo de requerimientos de ventas, teniendo en cuenta stock mínimos, pedidos en curso, y un control inadecuado de existencias a diario provoca </w:t>
-      </w:r>
-      <w:r>
+        <w:t xml:space="preserve"> Procesos de entradas y salidas mediante Kardex manuales, sumando a ellos el inadecuado manejo de requerimientos de ventas, teniendo en cuenta stock mínimos, pedidos en curso, y un control inadecuado de existencias a diario provoca inconvenientes al personal de ventas y compras con faltas de mercaderías de alta demanda.</w:t>
+      </w:r>
+    </w:p>
+    <w:p>
+      <w:pPr>
+        <w:numPr>
+          <w:ilvl w:val="12"/>
+          <w:numId w:val="0"/>
+        </w:numPr>
+        <w:tabs>
+          <w:tab w:val="left" w:pos="7047"/>
+        </w:tabs>
+        <w:spacing w:line="480" w:lineRule="auto"/>
+        <w:jc w:val="both"/>
         <w:rPr>
           <w:lang w:val="es-ES"/>
         </w:rPr>
-        <w:lastRenderedPageBreak/>
-        <w:t>inconvenientes al personal de ventas y compras con faltas de mercaderías de alta demanda.</w:t>
+      </w:pPr>
+      <w:r>
+        <w:rPr>
+          <w:b/>
+          <w:lang w:val="es-ES"/>
+        </w:rPr>
+        <w:t>Compras</w:t>
+      </w:r>
+      <w:r>
+        <w:rPr>
+          <w:lang w:val="es-ES"/>
+        </w:rPr>
+        <w:t>: El proceso de compras que engloba la gestión de proveedores, pedidos, así como la correcta facturación, el registro de pedidos y proveedores se realiza de forma manual y no contar con información centralizada genera datos inconsistentes de requerimientos provocando desabastecimiento de productos</w:t>
+      </w:r>
+      <w:bookmarkStart w:id="29" w:name="_GoBack"/>
+      <w:bookmarkEnd w:id="29"/>
+      <w:r>
+        <w:rPr>
+          <w:lang w:val="es-ES"/>
+        </w:rPr>
+        <w:t>.</w:t>
       </w:r>
     </w:p>
     <w:p>
@@ -14068,32 +14102,7 @@
           <w:b/>
           <w:lang w:val="es-ES"/>
         </w:rPr>
-        <w:t>Compras</w:t>
-      </w:r>
-      <w:r>
-        <w:rPr>
-          <w:lang w:val="es-ES"/>
-        </w:rPr>
-        <w:t>: El proceso de compras que engloba la gestión de proveedores, pedidos, así como la correcta facturación, el registro de pedidos y proveedores se realiza de forma manual y no contar con información centralizada genera datos inconsistentes de requerimientos provocando desabastecimiento de productos.</w:t>
-      </w:r>
-    </w:p>
-    <w:p>
-      <w:pPr>
-        <w:numPr>
-          <w:ilvl w:val="12"/>
-          <w:numId w:val="0"/>
-        </w:numPr>
-        <w:spacing w:line="480" w:lineRule="auto"/>
-        <w:jc w:val="both"/>
-        <w:rPr>
-          <w:lang w:val="es-ES"/>
-        </w:rPr>
-      </w:pPr>
-      <w:r>
-        <w:rPr>
-          <w:b/>
-          <w:lang w:val="es-ES"/>
-        </w:rPr>
+        <w:lastRenderedPageBreak/>
         <w:t>Ventas</w:t>
       </w:r>
       <w:r>
@@ -14291,7 +14300,6 @@
       <w:bookmarkStart w:id="48" w:name="_Toc2189029"/>
       <w:bookmarkStart w:id="49" w:name="_Toc3465762"/>
       <w:r>
-        <w:lastRenderedPageBreak/>
         <w:t>Objeticos Específicos</w:t>
       </w:r>
       <w:bookmarkEnd w:id="45"/>
@@ -14443,6 +14451,7 @@
         <w:rPr>
           <w:lang w:val="es-ES"/>
         </w:rPr>
+        <w:lastRenderedPageBreak/>
         <w:t>Establecer un flujo de trabajo ágil automatizando procesos repetitivos y digitalizando documentación relacionada</w:t>
       </w:r>
     </w:p>
@@ -14708,7 +14717,6 @@
       <w:bookmarkStart w:id="68" w:name="_Toc2189033"/>
       <w:bookmarkStart w:id="69" w:name="_Toc3465766"/>
       <w:r>
-        <w:lastRenderedPageBreak/>
         <w:t>Alcance del Producto</w:t>
       </w:r>
       <w:bookmarkEnd w:id="65"/>
@@ -14874,6 +14882,7 @@
       <w:bookmarkStart w:id="78" w:name="_Toc2189035"/>
       <w:bookmarkStart w:id="79" w:name="_Toc3465768"/>
       <w:r>
+        <w:lastRenderedPageBreak/>
         <w:t>Justificación</w:t>
       </w:r>
       <w:bookmarkEnd w:id="75"/>
@@ -16733,11 +16742,11 @@
       <w:bookmarkStart w:id="87" w:name="_Toc2621554"/>
       <w:bookmarkStart w:id="88" w:name="_Toc2667772"/>
       <w:bookmarkStart w:id="89" w:name="_Toc2668001"/>
-      <w:bookmarkStart w:id="90" w:name="_Toc2187833"/>
-      <w:bookmarkStart w:id="91" w:name="_Toc2188744"/>
-      <w:bookmarkStart w:id="92" w:name="_Toc2188955"/>
-      <w:bookmarkStart w:id="93" w:name="_Toc2189037"/>
-      <w:bookmarkStart w:id="94" w:name="_Toc3465375"/>
+      <w:bookmarkStart w:id="90" w:name="_Toc3465375"/>
+      <w:bookmarkStart w:id="91" w:name="_Toc2187833"/>
+      <w:bookmarkStart w:id="92" w:name="_Toc2188744"/>
+      <w:bookmarkStart w:id="93" w:name="_Toc2188955"/>
+      <w:bookmarkStart w:id="94" w:name="_Toc2189037"/>
       <w:r>
         <w:t xml:space="preserve">Tabla </w:t>
       </w:r>
@@ -16767,7 +16776,7 @@
       <w:bookmarkEnd w:id="87"/>
       <w:bookmarkEnd w:id="88"/>
       <w:bookmarkEnd w:id="89"/>
-      <w:bookmarkEnd w:id="94"/>
+      <w:bookmarkEnd w:id="90"/>
     </w:p>
     <w:p>
       <w:pPr>
@@ -16775,7 +16784,6 @@
       </w:pPr>
       <w:bookmarkStart w:id="95" w:name="_Toc3465770"/>
       <w:r>
-        <w:lastRenderedPageBreak/>
         <w:t xml:space="preserve">Diagrama </w:t>
       </w:r>
       <w:proofErr w:type="spellStart"/>
@@ -16786,10 +16794,10 @@
       <w:r>
         <w:t xml:space="preserve"> antes de implementar el sistema</w:t>
       </w:r>
-      <w:bookmarkEnd w:id="90"/>
       <w:bookmarkEnd w:id="91"/>
       <w:bookmarkEnd w:id="92"/>
       <w:bookmarkEnd w:id="93"/>
+      <w:bookmarkEnd w:id="94"/>
       <w:bookmarkEnd w:id="95"/>
     </w:p>
     <w:p>
@@ -16799,6 +16807,7 @@
         <w:rPr>
           <w:noProof/>
         </w:rPr>
+        <w:lastRenderedPageBreak/>
         <w:drawing>
           <wp:inline distT="0" distB="0" distL="0" distR="0" wp14:anchorId="4405F1A1" wp14:editId="1A08C3B3">
             <wp:extent cx="5575935" cy="2647950"/>
@@ -17156,7 +17165,6 @@
           <w:color w:val="000000"/>
           <w:lang w:val="es-BO"/>
         </w:rPr>
-        <w:lastRenderedPageBreak/>
         <w:t xml:space="preserve">En los diagramas de </w:t>
       </w:r>
       <w:proofErr w:type="spellStart"/>
@@ -17217,6 +17225,7 @@
       <w:bookmarkStart w:id="114" w:name="_Toc2189039"/>
       <w:bookmarkStart w:id="115" w:name="_Toc3465772"/>
       <w:r>
+        <w:lastRenderedPageBreak/>
         <w:t>Justificación Técnica</w:t>
       </w:r>
       <w:bookmarkEnd w:id="111"/>
@@ -17383,14 +17392,7 @@
         <w:rPr>
           <w:lang w:val="es-ES"/>
         </w:rPr>
-        <w:t xml:space="preserve">En la Actualidad las empresas bolivianas de diferentes sectores y tamaños están empezando a transformar la manera de hacer negocios implementado tecnologías TI </w:t>
-      </w:r>
-      <w:r>
-        <w:rPr>
-          <w:lang w:val="es-ES"/>
-        </w:rPr>
-        <w:lastRenderedPageBreak/>
-        <w:t>con el fin de mejorar la productividad y procesos al momento de relacionarse con empresas colaboradoras.</w:t>
+        <w:t>En la Actualidad las empresas bolivianas de diferentes sectores y tamaños están empezando a transformar la manera de hacer negocios implementado tecnologías TI con el fin de mejorar la productividad y procesos al momento de relacionarse con empresas colaboradoras.</w:t>
       </w:r>
     </w:p>
     <w:p>
@@ -17405,6 +17407,7 @@
         <w:rPr>
           <w:lang w:val="es-ES"/>
         </w:rPr>
+        <w:lastRenderedPageBreak/>
         <w:t xml:space="preserve">Es por eso que empresas pequeñas </w:t>
       </w:r>
       <w:proofErr w:type="spellStart"/>
@@ -17632,14 +17635,7 @@
         <w:rPr>
           <w:lang w:val="es-ES"/>
         </w:rPr>
-        <w:t xml:space="preserve"> en marcha el Sistema Odoo-ERP bajo las licencias </w:t>
-      </w:r>
-      <w:r>
-        <w:rPr>
-          <w:lang w:val="es-ES"/>
-        </w:rPr>
-        <w:lastRenderedPageBreak/>
-        <w:t xml:space="preserve">GNU, tomando en cuenta </w:t>
+        <w:t xml:space="preserve"> en marcha el Sistema Odoo-ERP bajo las licencias GNU, tomando en cuenta </w:t>
       </w:r>
       <w:r>
         <w:rPr>
@@ -17658,6 +17654,7 @@
       <w:bookmarkStart w:id="144" w:name="_Toc2189045"/>
       <w:bookmarkStart w:id="145" w:name="_Toc3465778"/>
       <w:r>
+        <w:lastRenderedPageBreak/>
         <w:t>Factibilidad Económica</w:t>
       </w:r>
       <w:bookmarkEnd w:id="141"/>
@@ -19112,11 +19109,11 @@
       <w:bookmarkStart w:id="164" w:name="_Toc2621558"/>
       <w:bookmarkStart w:id="165" w:name="_Toc2667776"/>
       <w:bookmarkStart w:id="166" w:name="_Toc2668005"/>
-      <w:bookmarkStart w:id="167" w:name="_Toc2187844"/>
-      <w:bookmarkStart w:id="168" w:name="_Toc2188755"/>
-      <w:bookmarkStart w:id="169" w:name="_Toc2188966"/>
-      <w:bookmarkStart w:id="170" w:name="_Toc2189048"/>
-      <w:bookmarkStart w:id="171" w:name="_Toc3465379"/>
+      <w:bookmarkStart w:id="167" w:name="_Toc3465379"/>
+      <w:bookmarkStart w:id="168" w:name="_Toc2187844"/>
+      <w:bookmarkStart w:id="169" w:name="_Toc2188755"/>
+      <w:bookmarkStart w:id="170" w:name="_Toc2188966"/>
+      <w:bookmarkStart w:id="171" w:name="_Toc2189048"/>
       <w:r>
         <w:t xml:space="preserve">Tabla </w:t>
       </w:r>
@@ -19146,7 +19143,7 @@
       <w:bookmarkEnd w:id="164"/>
       <w:bookmarkEnd w:id="165"/>
       <w:bookmarkEnd w:id="166"/>
-      <w:bookmarkEnd w:id="171"/>
+      <w:bookmarkEnd w:id="167"/>
     </w:p>
     <w:p>
       <w:pPr>
@@ -19154,7 +19151,6 @@
       </w:pPr>
       <w:bookmarkStart w:id="172" w:name="_Toc3465781"/>
       <w:r>
-        <w:lastRenderedPageBreak/>
         <w:t>Sección</w:t>
       </w:r>
       <w:r>
@@ -19163,10 +19159,10 @@
       <w:r>
         <w:t>información</w:t>
       </w:r>
-      <w:bookmarkEnd w:id="167"/>
       <w:bookmarkEnd w:id="168"/>
       <w:bookmarkEnd w:id="169"/>
       <w:bookmarkEnd w:id="170"/>
+      <w:bookmarkEnd w:id="171"/>
       <w:bookmarkEnd w:id="172"/>
     </w:p>
     <w:p>
@@ -19227,6 +19223,7 @@
           <w:b/>
           <w:lang w:val="es-BO"/>
         </w:rPr>
+        <w:lastRenderedPageBreak/>
         <w:t>Observación</w:t>
       </w:r>
       <w:r>
@@ -19479,7 +19476,6 @@
       <w:bookmarkStart w:id="176" w:name="_Toc2189049"/>
       <w:bookmarkStart w:id="177" w:name="_Toc3465782"/>
       <w:r>
-        <w:lastRenderedPageBreak/>
         <w:t>Sistemas ERP y PYMES</w:t>
       </w:r>
       <w:bookmarkEnd w:id="173"/>
@@ -19648,6 +19644,7 @@
         <w:rPr>
           <w:lang w:val="es-BO"/>
         </w:rPr>
+        <w:lastRenderedPageBreak/>
         <w:t>Últimamente</w:t>
       </w:r>
       <w:r>
@@ -19900,7 +19897,6 @@
         <w:rPr>
           <w:lang w:val="es-BO"/>
         </w:rPr>
-        <w:lastRenderedPageBreak/>
         <w:t>Según Stallman (2008), un punto importante a considerar para entender los sistemas FOS-ERP es que el software libre no significa no comercial, Un programa libre debe estar disponible para uso comercial, el desarrollo para uso comercial y distribución en el mercado El desarrollo comercial del software libre deja de ser inusual; el software comercial libre es muy importante</w:t>
       </w:r>
     </w:p>
@@ -19938,7 +19934,14 @@
         <w:rPr>
           <w:lang w:val="es-BO"/>
         </w:rPr>
-        <w:t xml:space="preserve"> detallada del negocio. Las necesidades de implementación de este tipo de sistema fueron identificadas por los sistemas integrados de gestión</w:t>
+        <w:t xml:space="preserve"> detallada del negocio. </w:t>
+      </w:r>
+      <w:r>
+        <w:rPr>
+          <w:lang w:val="es-BO"/>
+        </w:rPr>
+        <w:lastRenderedPageBreak/>
+        <w:t>Las necesidades de implementación de este tipo de sistema fueron identificadas por los sistemas integrados de gestión</w:t>
       </w:r>
     </w:p>
     <w:p>
@@ -20269,14 +20272,7 @@
         <w:rPr>
           <w:lang w:val="es-BO"/>
         </w:rPr>
-        <w:t xml:space="preserve"> para cada actividad como ser: ventas, almacenes, almacenes, inventarios, </w:t>
-      </w:r>
-      <w:r>
-        <w:rPr>
-          <w:lang w:val="es-BO"/>
-        </w:rPr>
-        <w:lastRenderedPageBreak/>
-        <w:t>gestión de financiera, gestión de recursos humanos, tiendas online, etc. Además, teniendo como parte de todos estos flujos un sinfín de reportes que integran todos y cada uno de estos módulos. Convirtiendo a Odoo</w:t>
+        <w:t xml:space="preserve"> para cada actividad como ser: ventas, almacenes, almacenes, inventarios, gestión de financiera, gestión de recursos humanos, tiendas online, etc. Además, teniendo como parte de todos estos flujos un sinfín de reportes que integran todos y cada uno de estos módulos. Convirtiendo a Odoo</w:t>
       </w:r>
       <w:r>
         <w:rPr>
@@ -20301,6 +20297,7 @@
       <w:bookmarkStart w:id="186" w:name="_Toc2189051"/>
       <w:bookmarkStart w:id="187" w:name="_Toc3465784"/>
       <w:r>
+        <w:lastRenderedPageBreak/>
         <w:t>Características técnicas Odoo</w:t>
       </w:r>
       <w:r>
@@ -20487,7 +20484,6 @@
         <w:rPr>
           <w:lang w:val="es-ES_tradnl"/>
         </w:rPr>
-        <w:lastRenderedPageBreak/>
         <w:t>Odoo</w:t>
       </w:r>
       <w:r>
@@ -20661,6 +20657,7 @@
         <w:rPr>
           <w:lang w:val="es-ES_tradnl"/>
         </w:rPr>
+        <w:lastRenderedPageBreak/>
         <w:t>Fácil personalización de la aplicación e integración con módulos propios</w:t>
       </w:r>
     </w:p>
@@ -20889,7 +20886,6 @@
         <w:rPr>
           <w:lang w:val="es-ES_tradnl"/>
         </w:rPr>
-        <w:lastRenderedPageBreak/>
         <w:t>OpenBravo</w:t>
       </w:r>
       <w:proofErr w:type="spellEnd"/>
@@ -21112,7 +21108,14 @@
         <w:rPr>
           <w:lang w:val="es-ES_tradnl"/>
         </w:rPr>
-        <w:t xml:space="preserve">. El código de la versión Network no se publica ni está íntegramente bajo esa licencia, sino que hay partes con licencias privativas diversas. La licencia de </w:t>
+        <w:t xml:space="preserve">. El código de la versión Network no se publica ni está íntegramente bajo esa licencia, sino que hay partes con licencias privativas </w:t>
+      </w:r>
+      <w:r>
+        <w:rPr>
+          <w:lang w:val="es-ES_tradnl"/>
+        </w:rPr>
+        <w:lastRenderedPageBreak/>
+        <w:t xml:space="preserve">diversas. La licencia de </w:t>
       </w:r>
       <w:proofErr w:type="spellStart"/>
       <w:r>
@@ -21368,7 +21371,6 @@
       <w:bookmarkStart w:id="201" w:name="_Toc2189054"/>
       <w:bookmarkStart w:id="202" w:name="_Toc3465787"/>
       <w:r>
-        <w:lastRenderedPageBreak/>
         <w:t>¿Qué es Tryton ERP?</w:t>
       </w:r>
       <w:bookmarkEnd w:id="198"/>
@@ -21504,7 +21506,14 @@
         <w:rPr>
           <w:lang w:val="es-BO"/>
         </w:rPr>
-        <w:t xml:space="preserve"> puede cubrir las necesidades de áreas horizontales tales como Contabilidad, Facturación, Gestión de ventas, Gestión de compras, Contabilidad analítica, Gestión de inventario, Fabricación (</w:t>
+        <w:t xml:space="preserve"> puede cubrir las necesidades de áreas horizontales tales como Contabilidad, Facturación, Gestión de ventas, Gestión de compras, Contabilidad analítica, Gestión de </w:t>
+      </w:r>
+      <w:r>
+        <w:rPr>
+          <w:lang w:val="es-BO"/>
+        </w:rPr>
+        <w:lastRenderedPageBreak/>
+        <w:t>inventario, Fabricación (</w:t>
       </w:r>
       <w:proofErr w:type="spellStart"/>
       <w:r>
@@ -21791,7 +21800,6 @@
         <w:rPr>
           <w:lang w:val="es-BO"/>
         </w:rPr>
-        <w:lastRenderedPageBreak/>
         <w:t>Datos Históricos</w:t>
       </w:r>
     </w:p>
@@ -21875,7 +21883,14 @@
         <w:rPr>
           <w:lang w:val="es-ES_tradnl"/>
         </w:rPr>
-        <w:t>El objetivo fundamental de MSSE es proveer una guía de pasos que ayude en la selección de un sistema ERP. Para la aplicación de MSSE se debe haber tomado la decisión de implementar un sistema ERP y no otro tipo de sistema. Así mismo, se debe haber realizado un trabajo de revisión de procesos y saber qué áreas estarán involucradas e impactadas. MSSE guiará el proceso de selección y luego el armado del plan general de trabajo del proyecto.</w:t>
+        <w:t xml:space="preserve">El objetivo fundamental de MSSE es proveer una guía de pasos que ayude en la selección de un sistema ERP. Para la aplicación de MSSE se debe haber tomado la decisión de implementar un sistema ERP y no otro tipo de sistema. Así mismo, se debe haber realizado un trabajo de revisión de procesos y saber qué áreas estarán </w:t>
+      </w:r>
+      <w:r>
+        <w:rPr>
+          <w:lang w:val="es-ES_tradnl"/>
+        </w:rPr>
+        <w:lastRenderedPageBreak/>
+        <w:t>involucradas e impactadas. MSSE guiará el proceso de selección y luego el armado del plan general de trabajo del proyecto.</w:t>
       </w:r>
     </w:p>
     <w:p>
@@ -22128,7 +22143,6 @@
           <w:b/>
           <w:lang w:val="es-ES_tradnl"/>
         </w:rPr>
-        <w:lastRenderedPageBreak/>
         <w:t>Análisis del Negocio</w:t>
       </w:r>
       <w:r>
@@ -22309,6 +22323,7 @@
         <w:rPr>
           <w:lang w:val="es-ES_tradnl"/>
         </w:rPr>
+        <w:lastRenderedPageBreak/>
         <w:t>En</w:t>
       </w:r>
       <w:r>
@@ -22694,7 +22709,6 @@
         <w:rPr>
           <w:lang w:val="es-ES_tradnl"/>
         </w:rPr>
-        <w:lastRenderedPageBreak/>
         <w:t>escrito</w:t>
       </w:r>
       <w:r>
@@ -22928,6 +22942,7 @@
           <w:b/>
           <w:lang w:val="es-ES_tradnl"/>
         </w:rPr>
+        <w:lastRenderedPageBreak/>
         <w:t>Licencia</w:t>
       </w:r>
       <w:r>
@@ -23587,14 +23602,7 @@
         <w:rPr>
           <w:lang w:val="es-ES_tradnl"/>
         </w:rPr>
-        <w:t xml:space="preserve">se </w:t>
-      </w:r>
-      <w:r>
-        <w:rPr>
-          <w:lang w:val="es-ES_tradnl"/>
-        </w:rPr>
-        <w:lastRenderedPageBreak/>
-        <w:t>comunica</w:t>
+        <w:t>se comunica</w:t>
       </w:r>
       <w:r>
         <w:rPr>
@@ -23815,6 +23823,7 @@
         <w:rPr>
           <w:lang w:val="es-ES_tradnl"/>
         </w:rPr>
+        <w:lastRenderedPageBreak/>
         <w:t>3: Bueno</w:t>
       </w:r>
     </w:p>
@@ -23904,10 +23913,10 @@
         <w:tblLook w:val="0000" w:firstRow="0" w:lastRow="0" w:firstColumn="0" w:lastColumn="0" w:noHBand="0" w:noVBand="0"/>
       </w:tblPr>
       <w:tblGrid>
-        <w:gridCol w:w="3577"/>
-        <w:gridCol w:w="1384"/>
-        <w:gridCol w:w="2548"/>
-        <w:gridCol w:w="1678"/>
+        <w:gridCol w:w="3662"/>
+        <w:gridCol w:w="1416"/>
+        <w:gridCol w:w="2608"/>
+        <w:gridCol w:w="1717"/>
       </w:tblGrid>
       <w:tr>
         <w:trPr>
@@ -24505,10 +24514,10 @@
         <w:tblLook w:val="0000" w:firstRow="0" w:lastRow="0" w:firstColumn="0" w:lastColumn="0" w:noHBand="0" w:noVBand="0"/>
       </w:tblPr>
       <w:tblGrid>
-        <w:gridCol w:w="3172"/>
-        <w:gridCol w:w="2005"/>
-        <w:gridCol w:w="2005"/>
-        <w:gridCol w:w="2005"/>
+        <w:gridCol w:w="3247"/>
+        <w:gridCol w:w="2052"/>
+        <w:gridCol w:w="2052"/>
+        <w:gridCol w:w="2052"/>
       </w:tblGrid>
       <w:tr>
         <w:trPr>
@@ -25279,7 +25288,6 @@
           <w:b/>
           <w:lang w:val="es-ES_tradnl"/>
         </w:rPr>
-        <w:lastRenderedPageBreak/>
         <w:t xml:space="preserve">Tabla </w:t>
       </w:r>
       <w:r>
@@ -25310,10 +25318,10 @@
         <w:tblLook w:val="0000" w:firstRow="0" w:lastRow="0" w:firstColumn="0" w:lastColumn="0" w:noHBand="0" w:noVBand="0"/>
       </w:tblPr>
       <w:tblGrid>
-        <w:gridCol w:w="3172"/>
-        <w:gridCol w:w="2005"/>
-        <w:gridCol w:w="2005"/>
-        <w:gridCol w:w="2005"/>
+        <w:gridCol w:w="3247"/>
+        <w:gridCol w:w="2052"/>
+        <w:gridCol w:w="2052"/>
+        <w:gridCol w:w="2052"/>
       </w:tblGrid>
       <w:tr>
         <w:trPr>
@@ -25923,10 +25931,10 @@
         <w:tblLook w:val="0000" w:firstRow="0" w:lastRow="0" w:firstColumn="0" w:lastColumn="0" w:noHBand="0" w:noVBand="0"/>
       </w:tblPr>
       <w:tblGrid>
-        <w:gridCol w:w="3172"/>
-        <w:gridCol w:w="2005"/>
-        <w:gridCol w:w="2005"/>
-        <w:gridCol w:w="2005"/>
+        <w:gridCol w:w="3247"/>
+        <w:gridCol w:w="2052"/>
+        <w:gridCol w:w="2052"/>
+        <w:gridCol w:w="2052"/>
       </w:tblGrid>
       <w:tr>
         <w:trPr>
@@ -26359,11 +26367,11 @@
       <w:bookmarkStart w:id="253" w:name="_Toc2621562"/>
       <w:bookmarkStart w:id="254" w:name="_Toc2667780"/>
       <w:bookmarkStart w:id="255" w:name="_Toc2668009"/>
-      <w:bookmarkStart w:id="256" w:name="_Toc2187857"/>
-      <w:bookmarkStart w:id="257" w:name="_Toc2188768"/>
-      <w:bookmarkStart w:id="258" w:name="_Toc2188979"/>
-      <w:bookmarkStart w:id="259" w:name="_Toc2189061"/>
-      <w:bookmarkStart w:id="260" w:name="_Toc3465383"/>
+      <w:bookmarkStart w:id="256" w:name="_Toc3465383"/>
+      <w:bookmarkStart w:id="257" w:name="_Toc2187857"/>
+      <w:bookmarkStart w:id="258" w:name="_Toc2188768"/>
+      <w:bookmarkStart w:id="259" w:name="_Toc2188979"/>
+      <w:bookmarkStart w:id="260" w:name="_Toc2189061"/>
       <w:r>
         <w:t xml:space="preserve">Tabla </w:t>
       </w:r>
@@ -26393,7 +26401,7 @@
       <w:bookmarkEnd w:id="253"/>
       <w:bookmarkEnd w:id="254"/>
       <w:bookmarkEnd w:id="255"/>
-      <w:bookmarkEnd w:id="260"/>
+      <w:bookmarkEnd w:id="256"/>
     </w:p>
     <w:p>
       <w:pPr>
@@ -26401,6 +26409,7 @@
       </w:pPr>
       <w:bookmarkStart w:id="261" w:name="_Toc3465794"/>
       <w:r>
+        <w:lastRenderedPageBreak/>
         <w:t xml:space="preserve">Actividad </w:t>
       </w:r>
       <w:r>
@@ -26409,10 +26418,10 @@
       <w:r>
         <w:t>.: Selección Final - Decisión.</w:t>
       </w:r>
-      <w:bookmarkEnd w:id="256"/>
       <w:bookmarkEnd w:id="257"/>
       <w:bookmarkEnd w:id="258"/>
       <w:bookmarkEnd w:id="259"/>
+      <w:bookmarkEnd w:id="260"/>
       <w:bookmarkEnd w:id="261"/>
     </w:p>
     <w:p>
@@ -26881,14 +26890,14 @@
         <w:rPr>
           <w:lang w:val="es-ES"/>
         </w:rPr>
-        <w:t xml:space="preserve">, Impresoras, audífonos, Altavoces, mouse Inalámbrico, alámbrico, discos duros, flash drives, cables de audio, cables de video, entre otros artículos que constantemente van renovándose, Los productos que </w:t>
+        <w:t xml:space="preserve">, Impresoras, audífonos, Altavoces, mouse Inalámbrico, alámbrico, discos duros, flash drives, cables de audio, cables de video, entre otros artículos que constantemente van renovándose, Los productos que ofrece la </w:t>
       </w:r>
       <w:r>
         <w:rPr>
           <w:lang w:val="es-ES"/>
         </w:rPr>
         <w:lastRenderedPageBreak/>
-        <w:t>ofrece la empresa son netamente de importación y solo los distribuye al mayoreo. O a otras empresas segundarias que realizan la distribución en otros departamentos de Bolivia.</w:t>
+        <w:t>empresa son netamente de importación y solo los distribuye al mayoreo. O a otras empresas segundarias que realizan la distribución en otros departamentos de Bolivia.</w:t>
       </w:r>
     </w:p>
     <w:p>
@@ -26969,19 +26978,13 @@
         <w:rPr>
           <w:lang w:val="es-ES"/>
         </w:rPr>
-        <w:t xml:space="preserve">En todo caso La Empresa al ser una importadora solo vende productos arriba de 10 unidades cuando se trata de productos nuevos o muy caros, o en cajas completas cuando se trata de productos pequeños y baratos siendo este un negocio en las que </w:t>
+        <w:t xml:space="preserve">En todo caso La Empresa al ser una importadora solo vende productos arriba de 10 unidades cuando se trata de productos nuevos o muy caros, o en cajas completas cuando se trata de productos pequeños y baratos siendo este un negocio en las que las ventas se realizan en su mayoría por medio de pagos, la empresa suele manejar recibos manuales para el manejo de las cuotas de una empresa o tienda a las que vende el </w:t>
       </w:r>
       <w:r>
         <w:rPr>
           <w:lang w:val="es-ES"/>
         </w:rPr>
         <w:lastRenderedPageBreak/>
-        <w:t xml:space="preserve">las ventas se realizan en su mayoría por medio de pagos, la empresa suele manejar recibos manuales para el manejo de las cuotas de una empresa o tienda a las que vende el </w:t>
-      </w:r>
-      <w:r>
-        <w:rPr>
-          <w:lang w:val="es-ES"/>
-        </w:rPr>
         <w:t xml:space="preserve">producto y todo este proceso de venta </w:t>
       </w:r>
       <w:r>
@@ -27281,15 +27284,7 @@
           <w:bCs/>
           <w:lang w:val="es-ES"/>
         </w:rPr>
-        <w:t xml:space="preserve">: Encargado de comercializar los productos además de llevar las notas y facturas de cada venta que realiza también hace llegar al Encargado de </w:t>
-      </w:r>
-      <w:r>
-        <w:rPr>
-          <w:bCs/>
-          <w:lang w:val="es-ES"/>
-        </w:rPr>
-        <w:lastRenderedPageBreak/>
-        <w:t>almacenes sus requerimientos de productos basados en los pedidos o de nuevos productos requeridos por los clientes</w:t>
+        <w:t>: Encargado de comercializar los productos además de llevar las notas y facturas de cada venta que realiza también hace llegar al Encargado de almacenes sus requerimientos de productos basados en los pedidos o de nuevos productos requeridos por los clientes</w:t>
       </w:r>
       <w:r>
         <w:rPr>
@@ -27347,6 +27342,7 @@
           <w:bCs/>
           <w:lang w:val="es-ES"/>
         </w:rPr>
+        <w:lastRenderedPageBreak/>
         <w:t>Encargado de compras:</w:t>
       </w:r>
       <w:r>
@@ -30762,7 +30758,6 @@
         <w:rPr>
           <w:noProof/>
         </w:rPr>
-        <w:lastRenderedPageBreak/>
         <w:drawing>
           <wp:inline distT="0" distB="0" distL="0" distR="0" wp14:anchorId="02C77B02" wp14:editId="603CDB77">
             <wp:extent cx="4544704" cy="2415540"/>
@@ -30856,6 +30851,7 @@
         <w:rPr>
           <w:lang w:val="es-BO"/>
         </w:rPr>
+        <w:lastRenderedPageBreak/>
         <w:t>Una vez terminado estas instalaciones el Sistema Odoo</w:t>
       </w:r>
       <w:r>
@@ -31011,7 +31007,6 @@
         <w:rPr>
           <w:noProof/>
         </w:rPr>
-        <w:lastRenderedPageBreak/>
         <w:drawing>
           <wp:inline distT="0" distB="0" distL="0" distR="0" wp14:anchorId="17A57A6E" wp14:editId="4256930C">
             <wp:extent cx="4533900" cy="952500"/>
@@ -31183,6 +31178,7 @@
         <w:rPr>
           <w:noProof/>
         </w:rPr>
+        <w:lastRenderedPageBreak/>
         <w:drawing>
           <wp:inline distT="0" distB="0" distL="0" distR="0" wp14:anchorId="4DCA4335" wp14:editId="0FD754C2">
             <wp:extent cx="4190882" cy="2210938"/>
@@ -31311,7 +31307,6 @@
         <w:rPr>
           <w:noProof/>
         </w:rPr>
-        <w:lastRenderedPageBreak/>
         <w:drawing>
           <wp:inline distT="0" distB="0" distL="0" distR="0" wp14:anchorId="37C91884" wp14:editId="0A6CD78B">
             <wp:extent cx="5486400" cy="2543810"/>
@@ -31480,6 +31475,7 @@
         <w:rPr>
           <w:noProof/>
         </w:rPr>
+        <w:lastRenderedPageBreak/>
         <w:drawing>
           <wp:inline distT="0" distB="0" distL="0" distR="0" wp14:anchorId="4583755C" wp14:editId="1CAF9FD7">
             <wp:extent cx="4612943" cy="1497330"/>
@@ -31591,7 +31587,6 @@
         <w:rPr>
           <w:lang w:val="es-BO"/>
         </w:rPr>
-        <w:lastRenderedPageBreak/>
         <w:t>Establecer regla de abastecimiento máximo y mínimo</w:t>
       </w:r>
     </w:p>
@@ -32341,12 +32336,12 @@
         <w:tblLook w:val="04A0" w:firstRow="1" w:lastRow="0" w:firstColumn="1" w:lastColumn="0" w:noHBand="0" w:noVBand="1"/>
       </w:tblPr>
       <w:tblGrid>
-        <w:gridCol w:w="3932"/>
-        <w:gridCol w:w="1026"/>
-        <w:gridCol w:w="1029"/>
-        <w:gridCol w:w="1029"/>
-        <w:gridCol w:w="1029"/>
-        <w:gridCol w:w="1122"/>
+        <w:gridCol w:w="4025"/>
+        <w:gridCol w:w="1051"/>
+        <w:gridCol w:w="1053"/>
+        <w:gridCol w:w="1053"/>
+        <w:gridCol w:w="1053"/>
+        <w:gridCol w:w="1148"/>
       </w:tblGrid>
       <w:tr>
         <w:trPr>
@@ -34612,7 +34607,6 @@
           <w:szCs w:val="24"/>
           <w:lang w:val="es-BO"/>
         </w:rPr>
-        <w:lastRenderedPageBreak/>
         <w:t>Costo Odoo Requerimientos:</w:t>
       </w:r>
     </w:p>
@@ -34689,6 +34683,7 @@
           <w:color w:val="000000"/>
           <w:lang w:val="es-BO"/>
         </w:rPr>
+        <w:lastRenderedPageBreak/>
         <w:t>PostgreSQL: Base de datos free costo - 0</w:t>
       </w:r>
     </w:p>
@@ -35093,8 +35088,8 @@
         <w:tblLook w:val="04A0" w:firstRow="1" w:lastRow="0" w:firstColumn="1" w:lastColumn="0" w:noHBand="0" w:noVBand="1"/>
       </w:tblPr>
       <w:tblGrid>
-        <w:gridCol w:w="6272"/>
-        <w:gridCol w:w="2895"/>
+        <w:gridCol w:w="6420"/>
+        <w:gridCol w:w="2963"/>
       </w:tblGrid>
       <w:tr>
         <w:trPr>
@@ -35485,11 +35480,11 @@
       <w:bookmarkStart w:id="527" w:name="_Toc2621587"/>
       <w:bookmarkStart w:id="528" w:name="_Toc2667805"/>
       <w:bookmarkStart w:id="529" w:name="_Toc2668034"/>
-      <w:bookmarkStart w:id="530" w:name="_Toc2187890"/>
-      <w:bookmarkStart w:id="531" w:name="_Toc2188801"/>
-      <w:bookmarkStart w:id="532" w:name="_Toc2189012"/>
-      <w:bookmarkStart w:id="533" w:name="_Toc2189094"/>
-      <w:bookmarkStart w:id="534" w:name="_Toc3465408"/>
+      <w:bookmarkStart w:id="530" w:name="_Toc3465408"/>
+      <w:bookmarkStart w:id="531" w:name="_Toc2187890"/>
+      <w:bookmarkStart w:id="532" w:name="_Toc2188801"/>
+      <w:bookmarkStart w:id="533" w:name="_Toc2189012"/>
+      <w:bookmarkStart w:id="534" w:name="_Toc2189094"/>
       <w:r>
         <w:t xml:space="preserve">Tabla </w:t>
       </w:r>
@@ -35519,7 +35514,7 @@
       <w:bookmarkEnd w:id="527"/>
       <w:bookmarkEnd w:id="528"/>
       <w:bookmarkEnd w:id="529"/>
-      <w:bookmarkEnd w:id="534"/>
+      <w:bookmarkEnd w:id="530"/>
     </w:p>
     <w:p>
       <w:pPr>
@@ -35538,10 +35533,10 @@
       <w:r>
         <w:t>tación</w:t>
       </w:r>
-      <w:bookmarkEnd w:id="530"/>
       <w:bookmarkEnd w:id="531"/>
       <w:bookmarkEnd w:id="532"/>
       <w:bookmarkEnd w:id="533"/>
+      <w:bookmarkEnd w:id="534"/>
       <w:bookmarkEnd w:id="535"/>
     </w:p>
     <w:p>
@@ -35577,7 +35572,6 @@
           <w:color w:val="000000"/>
           <w:lang w:val="es-BO"/>
         </w:rPr>
-        <w:lastRenderedPageBreak/>
         <w:t>Hardware y Comunicaciones</w:t>
       </w:r>
       <w:r>
@@ -35604,6 +35598,7 @@
           <w:color w:val="000000"/>
           <w:lang w:val="es-BO"/>
         </w:rPr>
+        <w:lastRenderedPageBreak/>
         <w:t>Software</w:t>
       </w:r>
       <w:r>
@@ -35765,8 +35760,8 @@
         <w:tblLook w:val="04A0" w:firstRow="1" w:lastRow="0" w:firstColumn="1" w:lastColumn="0" w:noHBand="0" w:noVBand="1"/>
       </w:tblPr>
       <w:tblGrid>
-        <w:gridCol w:w="7981"/>
-        <w:gridCol w:w="1186"/>
+        <w:gridCol w:w="8169"/>
+        <w:gridCol w:w="1214"/>
       </w:tblGrid>
       <w:tr>
         <w:trPr>
@@ -36203,7 +36198,6 @@
                 <w:color w:val="000000"/>
                 <w:lang w:val="es-BO"/>
               </w:rPr>
-              <w:lastRenderedPageBreak/>
               <w:t>Depreciación</w:t>
             </w:r>
           </w:p>
@@ -36347,11 +36341,11 @@
       <w:bookmarkStart w:id="538" w:name="_Toc2621588"/>
       <w:bookmarkStart w:id="539" w:name="_Toc2667806"/>
       <w:bookmarkStart w:id="540" w:name="_Toc2668035"/>
-      <w:bookmarkStart w:id="541" w:name="_Toc2187891"/>
-      <w:bookmarkStart w:id="542" w:name="_Toc2188802"/>
-      <w:bookmarkStart w:id="543" w:name="_Toc2189013"/>
-      <w:bookmarkStart w:id="544" w:name="_Toc2189095"/>
-      <w:bookmarkStart w:id="545" w:name="_Toc3465409"/>
+      <w:bookmarkStart w:id="541" w:name="_Toc3465409"/>
+      <w:bookmarkStart w:id="542" w:name="_Toc2187891"/>
+      <w:bookmarkStart w:id="543" w:name="_Toc2188802"/>
+      <w:bookmarkStart w:id="544" w:name="_Toc2189013"/>
+      <w:bookmarkStart w:id="545" w:name="_Toc2189095"/>
       <w:r>
         <w:t xml:space="preserve">Tabla </w:t>
       </w:r>
@@ -36381,7 +36375,7 @@
       <w:bookmarkEnd w:id="538"/>
       <w:bookmarkEnd w:id="539"/>
       <w:bookmarkEnd w:id="540"/>
-      <w:bookmarkEnd w:id="545"/>
+      <w:bookmarkEnd w:id="541"/>
     </w:p>
     <w:p>
       <w:pPr>
@@ -36391,10 +36385,10 @@
       <w:r>
         <w:t>Beneficios de la empresa al implantar el sistema</w:t>
       </w:r>
-      <w:bookmarkEnd w:id="541"/>
       <w:bookmarkEnd w:id="542"/>
       <w:bookmarkEnd w:id="543"/>
       <w:bookmarkEnd w:id="544"/>
+      <w:bookmarkEnd w:id="545"/>
       <w:bookmarkEnd w:id="546"/>
     </w:p>
     <w:p>
@@ -36409,6 +36403,7 @@
         <w:rPr>
           <w:lang w:val="es-BO"/>
         </w:rPr>
+        <w:lastRenderedPageBreak/>
         <w:t>Basado en las entrevistas para la recolección de la información además de las primeras impresiones del sistema la empresa calcula un beneficio aproximado en las siguientes áreas</w:t>
       </w:r>
       <w:r>
@@ -36568,8 +36563,8 @@
         <w:tblLook w:val="04A0" w:firstRow="1" w:lastRow="0" w:firstColumn="1" w:lastColumn="0" w:noHBand="0" w:noVBand="1"/>
       </w:tblPr>
       <w:tblGrid>
-        <w:gridCol w:w="6547"/>
-        <w:gridCol w:w="2620"/>
+        <w:gridCol w:w="6701"/>
+        <w:gridCol w:w="2682"/>
       </w:tblGrid>
       <w:tr>
         <w:trPr>
@@ -36775,7 +36770,6 @@
                 <w:color w:val="000000"/>
                 <w:lang w:val="es-BO"/>
               </w:rPr>
-              <w:lastRenderedPageBreak/>
               <w:t>Administrativos y gestión</w:t>
             </w:r>
           </w:p>
@@ -36917,11 +36911,11 @@
       <w:bookmarkStart w:id="549" w:name="_Toc2621589"/>
       <w:bookmarkStart w:id="550" w:name="_Toc2667807"/>
       <w:bookmarkStart w:id="551" w:name="_Toc2668036"/>
-      <w:bookmarkStart w:id="552" w:name="_Toc2187892"/>
-      <w:bookmarkStart w:id="553" w:name="_Toc2188803"/>
-      <w:bookmarkStart w:id="554" w:name="_Toc2189014"/>
-      <w:bookmarkStart w:id="555" w:name="_Toc2189096"/>
-      <w:bookmarkStart w:id="556" w:name="_Toc3465410"/>
+      <w:bookmarkStart w:id="552" w:name="_Toc3465410"/>
+      <w:bookmarkStart w:id="553" w:name="_Toc2187892"/>
+      <w:bookmarkStart w:id="554" w:name="_Toc2188803"/>
+      <w:bookmarkStart w:id="555" w:name="_Toc2189014"/>
+      <w:bookmarkStart w:id="556" w:name="_Toc2189096"/>
       <w:r>
         <w:t xml:space="preserve">Tabla </w:t>
       </w:r>
@@ -36951,7 +36945,7 @@
       <w:bookmarkEnd w:id="549"/>
       <w:bookmarkEnd w:id="550"/>
       <w:bookmarkEnd w:id="551"/>
-      <w:bookmarkEnd w:id="556"/>
+      <w:bookmarkEnd w:id="552"/>
     </w:p>
     <w:p>
       <w:pPr>
@@ -36989,12 +36983,12 @@
         <w:tblLook w:val="04A0" w:firstRow="1" w:lastRow="0" w:firstColumn="1" w:lastColumn="0" w:noHBand="0" w:noVBand="1"/>
       </w:tblPr>
       <w:tblGrid>
-        <w:gridCol w:w="3950"/>
-        <w:gridCol w:w="1044"/>
-        <w:gridCol w:w="1044"/>
-        <w:gridCol w:w="1043"/>
-        <w:gridCol w:w="1043"/>
-        <w:gridCol w:w="1043"/>
+        <w:gridCol w:w="4043"/>
+        <w:gridCol w:w="1068"/>
+        <w:gridCol w:w="1068"/>
+        <w:gridCol w:w="1068"/>
+        <w:gridCol w:w="1068"/>
+        <w:gridCol w:w="1068"/>
       </w:tblGrid>
       <w:tr>
         <w:trPr>
@@ -37464,6 +37458,7 @@
                 <w:szCs w:val="22"/>
                 <w:lang w:val="es-BO"/>
               </w:rPr>
+              <w:lastRenderedPageBreak/>
               <w:t>Con</w:t>
             </w:r>
             <w:r>
@@ -37720,12 +37715,12 @@
         <w:tblLook w:val="04A0" w:firstRow="1" w:lastRow="0" w:firstColumn="1" w:lastColumn="0" w:noHBand="0" w:noVBand="1"/>
       </w:tblPr>
       <w:tblGrid>
-        <w:gridCol w:w="3950"/>
-        <w:gridCol w:w="1044"/>
-        <w:gridCol w:w="1044"/>
-        <w:gridCol w:w="1043"/>
-        <w:gridCol w:w="1043"/>
-        <w:gridCol w:w="1043"/>
+        <w:gridCol w:w="4043"/>
+        <w:gridCol w:w="1068"/>
+        <w:gridCol w:w="1068"/>
+        <w:gridCol w:w="1068"/>
+        <w:gridCol w:w="1068"/>
+        <w:gridCol w:w="1068"/>
       </w:tblGrid>
       <w:tr>
         <w:trPr>
@@ -38489,10 +38484,10 @@
       <w:r>
         <w:t>Inversión</w:t>
       </w:r>
-      <w:bookmarkEnd w:id="552"/>
       <w:bookmarkEnd w:id="553"/>
       <w:bookmarkEnd w:id="554"/>
       <w:bookmarkEnd w:id="555"/>
+      <w:bookmarkEnd w:id="556"/>
       <w:bookmarkEnd w:id="569"/>
     </w:p>
     <w:p>
@@ -38538,13 +38533,13 @@
         <w:tblLook w:val="04A0" w:firstRow="1" w:lastRow="0" w:firstColumn="1" w:lastColumn="0" w:noHBand="0" w:noVBand="1"/>
       </w:tblPr>
       <w:tblGrid>
-        <w:gridCol w:w="3295"/>
-        <w:gridCol w:w="867"/>
-        <w:gridCol w:w="1001"/>
-        <w:gridCol w:w="1001"/>
-        <w:gridCol w:w="1001"/>
-        <w:gridCol w:w="1001"/>
-        <w:gridCol w:w="1001"/>
+        <w:gridCol w:w="3371"/>
+        <w:gridCol w:w="887"/>
+        <w:gridCol w:w="1025"/>
+        <w:gridCol w:w="1025"/>
+        <w:gridCol w:w="1025"/>
+        <w:gridCol w:w="1025"/>
+        <w:gridCol w:w="1025"/>
       </w:tblGrid>
       <w:tr>
         <w:trPr>
@@ -40319,7 +40314,6 @@
                 <w:szCs w:val="22"/>
                 <w:lang w:val="es-BO"/>
               </w:rPr>
-              <w:lastRenderedPageBreak/>
               <w:t>Flujo de caja</w:t>
             </w:r>
           </w:p>
@@ -40586,13 +40580,13 @@
         <w:tblLook w:val="04A0" w:firstRow="1" w:lastRow="0" w:firstColumn="1" w:lastColumn="0" w:noHBand="0" w:noVBand="1"/>
       </w:tblPr>
       <w:tblGrid>
-        <w:gridCol w:w="3183"/>
-        <w:gridCol w:w="979"/>
+        <w:gridCol w:w="3257"/>
         <w:gridCol w:w="1001"/>
-        <w:gridCol w:w="1001"/>
-        <w:gridCol w:w="1001"/>
-        <w:gridCol w:w="1001"/>
-        <w:gridCol w:w="1001"/>
+        <w:gridCol w:w="1025"/>
+        <w:gridCol w:w="1025"/>
+        <w:gridCol w:w="1025"/>
+        <w:gridCol w:w="1025"/>
+        <w:gridCol w:w="1025"/>
       </w:tblGrid>
       <w:tr>
         <w:trPr>
@@ -41379,6 +41373,7 @@
                 <w:szCs w:val="22"/>
                 <w:lang w:val="es-BO"/>
               </w:rPr>
+              <w:lastRenderedPageBreak/>
               <w:t>Costos Totales anuales</w:t>
             </w:r>
           </w:p>
@@ -43242,8 +43237,8 @@
         <w:tblLook w:val="04A0" w:firstRow="1" w:lastRow="0" w:firstColumn="1" w:lastColumn="0" w:noHBand="0" w:noVBand="1"/>
       </w:tblPr>
       <w:tblGrid>
-        <w:gridCol w:w="2594"/>
-        <w:gridCol w:w="697"/>
+        <w:gridCol w:w="2793"/>
+        <w:gridCol w:w="714"/>
         <w:gridCol w:w="1202"/>
         <w:gridCol w:w="1202"/>
         <w:gridCol w:w="1068"/>
@@ -44129,7 +44124,6 @@
           <w:b/>
           <w:lang w:val="es-BO"/>
         </w:rPr>
-        <w:lastRenderedPageBreak/>
         <w:t>Tabla Calculo de VAN</w:t>
       </w:r>
       <w:r>
@@ -44152,7 +44146,7 @@
         <w:tblLook w:val="04A0" w:firstRow="1" w:lastRow="0" w:firstColumn="1" w:lastColumn="0" w:noHBand="0" w:noVBand="1"/>
       </w:tblPr>
       <w:tblGrid>
-        <w:gridCol w:w="2153"/>
+        <w:gridCol w:w="2369"/>
         <w:gridCol w:w="1004"/>
         <w:gridCol w:w="1202"/>
         <w:gridCol w:w="1202"/>
@@ -44990,6 +44984,7 @@
           <w:szCs w:val="24"/>
           <w:lang w:val="es-BO"/>
         </w:rPr>
+        <w:lastRenderedPageBreak/>
         <w:t>Los indicadores financieros</w:t>
       </w:r>
       <w:r>
@@ -45045,9 +45040,9 @@
         <w:tblLook w:val="04A0" w:firstRow="1" w:lastRow="0" w:firstColumn="1" w:lastColumn="0" w:noHBand="0" w:noVBand="1"/>
       </w:tblPr>
       <w:tblGrid>
-        <w:gridCol w:w="1413"/>
-        <w:gridCol w:w="3878"/>
-        <w:gridCol w:w="3876"/>
+        <w:gridCol w:w="1447"/>
+        <w:gridCol w:w="3969"/>
+        <w:gridCol w:w="3967"/>
       </w:tblGrid>
       <w:tr>
         <w:trPr>
@@ -46300,7 +46295,7 @@
     </w:p>
     <w:sectPr>
       <w:pgSz w:w="12240" w:h="15840" w:code="1"/>
-      <w:pgMar w:top="1325" w:right="1426" w:bottom="965" w:left="1627" w:header="1440" w:footer="1440" w:gutter="0"/>
+      <w:pgMar w:top="1138" w:right="1138" w:bottom="1138" w:left="1699" w:header="1440" w:footer="1440" w:gutter="0"/>
       <w:pgNumType w:start="1"/>
       <w:cols w:space="720"/>
       <w:noEndnote/>
@@ -50686,7 +50681,7 @@
     </w:rPrDefault>
     <w:pPrDefault/>
   </w:docDefaults>
-  <w:latentStyles w:defLockedState="0" w:defUIPriority="0" w:defSemiHidden="0" w:defUnhideWhenUsed="0" w:defQFormat="0" w:count="375">
+  <w:latentStyles w:defLockedState="0" w:defUIPriority="0" w:defSemiHidden="0" w:defUnhideWhenUsed="0" w:defQFormat="0" w:count="376">
     <w:lsdException w:name="Normal" w:qFormat="1"/>
     <w:lsdException w:name="heading 1" w:qFormat="1"/>
     <w:lsdException w:name="heading 2" w:qFormat="1"/>
@@ -50785,7 +50780,6 @@
     <w:lsdException w:name="HTML Sample" w:semiHidden="1" w:unhideWhenUsed="1"/>
     <w:lsdException w:name="HTML Typewriter" w:semiHidden="1" w:unhideWhenUsed="1"/>
     <w:lsdException w:name="HTML Variable" w:semiHidden="1" w:unhideWhenUsed="1"/>
-    <w:lsdException w:name="Normal Table" w:semiHidden="1" w:unhideWhenUsed="1"/>
     <w:lsdException w:name="annotation subject" w:semiHidden="1" w:unhideWhenUsed="1"/>
     <w:lsdException w:name="No List" w:semiHidden="1" w:unhideWhenUsed="1"/>
     <w:lsdException w:name="Outline List 1" w:semiHidden="1" w:unhideWhenUsed="1"/>
@@ -50832,8 +50826,7 @@
     <w:lsdException w:name="Table Subtle 2" w:semiHidden="1" w:unhideWhenUsed="1"/>
     <w:lsdException w:name="Table Web 1" w:semiHidden="1" w:unhideWhenUsed="1"/>
     <w:lsdException w:name="Table Web 2" w:semiHidden="1" w:unhideWhenUsed="1"/>
-    <w:lsdException w:name="Table Web 3" w:semiHidden="1" w:unhideWhenUsed="1"/>
-    <w:lsdException w:name="Table Theme" w:semiHidden="1" w:unhideWhenUsed="1"/>
+    <w:lsdException w:name="Balloon Text" w:semiHidden="1" w:unhideWhenUsed="1"/>
     <w:lsdException w:name="Placeholder Text" w:semiHidden="1" w:uiPriority="99"/>
     <w:lsdException w:name="No Spacing" w:uiPriority="1" w:qFormat="1"/>
     <w:lsdException w:name="Light Shading" w:uiPriority="60"/>
@@ -51053,6 +51046,7 @@
     <w:lsdException w:name="Smart Hyperlink" w:semiHidden="1" w:uiPriority="99" w:unhideWhenUsed="1"/>
     <w:lsdException w:name="Hashtag" w:semiHidden="1" w:uiPriority="99" w:unhideWhenUsed="1"/>
     <w:lsdException w:name="Unresolved Mention" w:semiHidden="1" w:uiPriority="99" w:unhideWhenUsed="1"/>
+    <w:lsdException w:name="Smart Link" w:semiHidden="1" w:uiPriority="99" w:unhideWhenUsed="1"/>
   </w:latentStyles>
   <w:style w:type="paragraph" w:default="1" w:styleId="Normal">
     <w:name w:val="Normal"/>
@@ -52371,7 +52365,7 @@
 </file>
 
 <file path=customXml/itemProps1.xml><?xml version="1.0" encoding="utf-8"?>
-<ds:datastoreItem xmlns:ds="http://schemas.openxmlformats.org/officeDocument/2006/customXml" ds:itemID="{72DFB935-77B9-4AEC-BD10-1098A61DB2AD}">
+<ds:datastoreItem xmlns:ds="http://schemas.openxmlformats.org/officeDocument/2006/customXml" ds:itemID="{75DFB832-1ACD-405F-B58E-FF88968E6B32}">
   <ds:schemaRefs>
     <ds:schemaRef ds:uri="http://schemas.openxmlformats.org/officeDocument/2006/bibliography"/>
   </ds:schemaRefs>

</xml_diff>